<commit_message>
Changed name of word document
</commit_message>
<xml_diff>
--- a/documentation/Documentation.docx
+++ b/documentation/Documentation.docx
@@ -82,7 +82,19 @@
         <w:pStyle w:val="Frontpage-Dates"/>
       </w:pPr>
       <w:r>
-        <w:t>Cruz Leung Password Strengthener project</w:t>
+        <w:t xml:space="preserve">Cruz Leung </w:t>
+      </w:r>
+      <w:r>
+        <w:t>“</w:t>
+      </w:r>
+      <w:r>
+        <w:t>Password Strengthener</w:t>
+      </w:r>
+      <w:r>
+        <w:t>”</w:t>
+      </w:r>
+      <w:r>
+        <w:t xml:space="preserve"> project</w:t>
       </w:r>
     </w:p>
     <w:p>
@@ -141,9 +153,13 @@
     <w:sdt>
       <w:sdtPr>
         <w:rPr>
+          <w:rFonts w:ascii="Times New Roman" w:eastAsia="Times New Roman" w:hAnsi="Times New Roman" w:cs="Times New Roman"/>
           <w:b w:val="0"/>
           <w:color w:val="auto"/>
+          <w:spacing w:val="0"/>
           <w:sz w:val="20"/>
+          <w:szCs w:val="24"/>
+          <w:lang w:val="en-US" w:eastAsia="zh-CN"/>
         </w:rPr>
         <w:id w:val="-1348405503"/>
         <w:docPartObj>
@@ -153,13 +169,9 @@
       </w:sdtPr>
       <w:sdtEndPr>
         <w:rPr>
-          <w:rFonts w:ascii="Times New Roman" w:eastAsia="Times New Roman" w:hAnsi="Times New Roman" w:cs="Times New Roman"/>
           <w:bCs/>
           <w:noProof/>
-          <w:spacing w:val="0"/>
           <w:sz w:val="24"/>
-          <w:szCs w:val="24"/>
-          <w:lang w:val="en-US" w:eastAsia="zh-CN"/>
         </w:rPr>
       </w:sdtEndPr>
       <w:sdtContent>
@@ -186,7 +198,7 @@
               <w:noProof/>
               <w:spacing w:val="0"/>
               <w:kern w:val="2"/>
-              <w:lang w:eastAsia="en-GB"/>
+              <w:lang w:val="en-US" w:eastAsia="zh-CN"/>
               <w14:ligatures w14:val="standardContextual"/>
             </w:rPr>
           </w:pPr>
@@ -207,13 +219,13 @@
             </w:rPr>
             <w:fldChar w:fldCharType="separate"/>
           </w:r>
-          <w:hyperlink w:anchor="_Toc150638067" w:history="1">
+          <w:hyperlink w:anchor="_Toc201445624" w:history="1">
             <w:r>
               <w:rPr>
                 <w:rStyle w:val="Hyperlink"/>
                 <w:noProof/>
               </w:rPr>
-              <w:t>Planning</w:t>
+              <w:t>Task Definition</w:t>
             </w:r>
             <w:r>
               <w:rPr>
@@ -234,7 +246,7 @@
                 <w:noProof/>
                 <w:webHidden/>
               </w:rPr>
-              <w:instrText xml:space="preserve"> PAGEREF _Toc150638067 \h </w:instrText>
+              <w:instrText xml:space="preserve"> PAGEREF _Toc201445624 \h </w:instrText>
             </w:r>
             <w:r>
               <w:rPr>
@@ -254,7 +266,7 @@
                 <w:noProof/>
                 <w:webHidden/>
               </w:rPr>
-              <w:t>3</w:t>
+              <w:t>4</w:t>
             </w:r>
             <w:r>
               <w:rPr>
@@ -271,6 +283,7 @@
             <w:tabs>
               <w:tab w:val="right" w:leader="dot" w:pos="9645"/>
             </w:tabs>
+            <w:ind w:left="0"/>
             <w:rPr>
               <w:rFonts w:eastAsiaTheme="minorEastAsia" w:cstheme="minorBidi"/>
               <w:b w:val="0"/>
@@ -280,17 +293,17 @@
               <w:kern w:val="2"/>
               <w:sz w:val="24"/>
               <w:szCs w:val="24"/>
-              <w:lang w:eastAsia="en-GB"/>
+              <w:lang w:val="en-US" w:eastAsia="zh-CN"/>
               <w14:ligatures w14:val="standardContextual"/>
             </w:rPr>
           </w:pPr>
-          <w:hyperlink w:anchor="_Toc150638068" w:history="1">
+          <w:hyperlink w:anchor="_Toc201445625" w:history="1">
             <w:r>
               <w:rPr>
                 <w:rStyle w:val="Hyperlink"/>
                 <w:noProof/>
               </w:rPr>
-              <w:t>Task Definition</w:t>
+              <w:t>Hardware and Software Requirements</w:t>
             </w:r>
             <w:r>
               <w:rPr>
@@ -311,7 +324,7 @@
                 <w:noProof/>
                 <w:webHidden/>
               </w:rPr>
-              <w:instrText xml:space="preserve"> PAGEREF _Toc150638068 \h </w:instrText>
+              <w:instrText xml:space="preserve"> PAGEREF _Toc201445625 \h </w:instrText>
             </w:r>
             <w:r>
               <w:rPr>
@@ -331,7 +344,7 @@
                 <w:noProof/>
                 <w:webHidden/>
               </w:rPr>
-              <w:t>3</w:t>
+              <w:t>5</w:t>
             </w:r>
             <w:r>
               <w:rPr>
@@ -348,6 +361,7 @@
             <w:tabs>
               <w:tab w:val="right" w:leader="dot" w:pos="9645"/>
             </w:tabs>
+            <w:ind w:left="0"/>
             <w:rPr>
               <w:rFonts w:eastAsiaTheme="minorEastAsia" w:cstheme="minorBidi"/>
               <w:b w:val="0"/>
@@ -357,17 +371,17 @@
               <w:kern w:val="2"/>
               <w:sz w:val="24"/>
               <w:szCs w:val="24"/>
-              <w:lang w:eastAsia="en-GB"/>
+              <w:lang w:val="en-US" w:eastAsia="zh-CN"/>
               <w14:ligatures w14:val="standardContextual"/>
             </w:rPr>
           </w:pPr>
-          <w:hyperlink w:anchor="_Toc150638069" w:history="1">
+          <w:hyperlink w:anchor="_Toc201445626" w:history="1">
             <w:r>
               <w:rPr>
                 <w:rStyle w:val="Hyperlink"/>
                 <w:noProof/>
               </w:rPr>
-              <w:t>Hardware and Software Requirements</w:t>
+              <w:t>Storyboard</w:t>
             </w:r>
             <w:r>
               <w:rPr>
@@ -388,7 +402,7 @@
                 <w:noProof/>
                 <w:webHidden/>
               </w:rPr>
-              <w:instrText xml:space="preserve"> PAGEREF _Toc150638069 \h </w:instrText>
+              <w:instrText xml:space="preserve"> PAGEREF _Toc201445626 \h </w:instrText>
             </w:r>
             <w:r>
               <w:rPr>
@@ -408,7 +422,7 @@
                 <w:noProof/>
                 <w:webHidden/>
               </w:rPr>
-              <w:t>4</w:t>
+              <w:t>6</w:t>
             </w:r>
             <w:r>
               <w:rPr>
@@ -425,6 +439,7 @@
             <w:tabs>
               <w:tab w:val="right" w:leader="dot" w:pos="9645"/>
             </w:tabs>
+            <w:ind w:left="0"/>
             <w:rPr>
               <w:rFonts w:eastAsiaTheme="minorEastAsia" w:cstheme="minorBidi"/>
               <w:b w:val="0"/>
@@ -434,17 +449,17 @@
               <w:kern w:val="2"/>
               <w:sz w:val="24"/>
               <w:szCs w:val="24"/>
-              <w:lang w:eastAsia="en-GB"/>
+              <w:lang w:val="en-US" w:eastAsia="zh-CN"/>
               <w14:ligatures w14:val="standardContextual"/>
             </w:rPr>
           </w:pPr>
-          <w:hyperlink w:anchor="_Toc150638070" w:history="1">
+          <w:hyperlink w:anchor="_Toc201445628" w:history="1">
             <w:r>
               <w:rPr>
                 <w:rStyle w:val="Hyperlink"/>
                 <w:noProof/>
               </w:rPr>
-              <w:t>Storyboard</w:t>
+              <w:t>Algorithm Design</w:t>
             </w:r>
             <w:r>
               <w:rPr>
@@ -465,7 +480,7 @@
                 <w:noProof/>
                 <w:webHidden/>
               </w:rPr>
-              <w:instrText xml:space="preserve"> PAGEREF _Toc150638070 \h </w:instrText>
+              <w:instrText xml:space="preserve"> PAGEREF _Toc201445628 \h </w:instrText>
             </w:r>
             <w:r>
               <w:rPr>
@@ -485,7 +500,7 @@
                 <w:noProof/>
                 <w:webHidden/>
               </w:rPr>
-              <w:t>5</w:t>
+              <w:t>7</w:t>
             </w:r>
             <w:r>
               <w:rPr>
@@ -502,6 +517,7 @@
             <w:tabs>
               <w:tab w:val="right" w:leader="dot" w:pos="9645"/>
             </w:tabs>
+            <w:ind w:left="0"/>
             <w:rPr>
               <w:rFonts w:eastAsiaTheme="minorEastAsia" w:cstheme="minorBidi"/>
               <w:b w:val="0"/>
@@ -511,17 +527,17 @@
               <w:kern w:val="2"/>
               <w:sz w:val="24"/>
               <w:szCs w:val="24"/>
-              <w:lang w:eastAsia="en-GB"/>
+              <w:lang w:val="en-US" w:eastAsia="zh-CN"/>
               <w14:ligatures w14:val="standardContextual"/>
             </w:rPr>
           </w:pPr>
-          <w:hyperlink w:anchor="_Toc150638072" w:history="1">
+          <w:hyperlink w:anchor="_Toc201445629" w:history="1">
             <w:r>
               <w:rPr>
                 <w:rStyle w:val="Hyperlink"/>
                 <w:noProof/>
               </w:rPr>
-              <w:t>Data Dictionary</w:t>
+              <w:t>Password checker</w:t>
             </w:r>
             <w:r>
               <w:rPr>
@@ -542,7 +558,7 @@
                 <w:noProof/>
                 <w:webHidden/>
               </w:rPr>
-              <w:instrText xml:space="preserve"> PAGEREF _Toc150638072 \h </w:instrText>
+              <w:instrText xml:space="preserve"> PAGEREF _Toc201445629 \h </w:instrText>
             </w:r>
             <w:r>
               <w:rPr>
@@ -579,6 +595,7 @@
             <w:tabs>
               <w:tab w:val="right" w:leader="dot" w:pos="9645"/>
             </w:tabs>
+            <w:ind w:left="0"/>
             <w:rPr>
               <w:rFonts w:eastAsiaTheme="minorEastAsia" w:cstheme="minorBidi"/>
               <w:b w:val="0"/>
@@ -588,17 +605,17 @@
               <w:kern w:val="2"/>
               <w:sz w:val="24"/>
               <w:szCs w:val="24"/>
-              <w:lang w:eastAsia="en-GB"/>
+              <w:lang w:val="en-US" w:eastAsia="zh-CN"/>
               <w14:ligatures w14:val="standardContextual"/>
             </w:rPr>
           </w:pPr>
-          <w:hyperlink w:anchor="_Toc150638073" w:history="1">
+          <w:hyperlink w:anchor="_Toc201445630" w:history="1">
             <w:r>
               <w:rPr>
                 <w:rStyle w:val="Hyperlink"/>
                 <w:noProof/>
               </w:rPr>
-              <w:t>Algorithm Design</w:t>
+              <w:t>Flowchart</w:t>
             </w:r>
             <w:r>
               <w:rPr>
@@ -619,7 +636,7 @@
                 <w:noProof/>
                 <w:webHidden/>
               </w:rPr>
-              <w:instrText xml:space="preserve"> PAGEREF _Toc150638073 \h </w:instrText>
+              <w:instrText xml:space="preserve"> PAGEREF _Toc201445630 \h </w:instrText>
             </w:r>
             <w:r>
               <w:rPr>
@@ -640,83 +657,6 @@
                 <w:webHidden/>
               </w:rPr>
               <w:t>8</w:t>
-            </w:r>
-            <w:r>
-              <w:rPr>
-                <w:noProof/>
-                <w:webHidden/>
-              </w:rPr>
-              <w:fldChar w:fldCharType="end"/>
-            </w:r>
-          </w:hyperlink>
-        </w:p>
-        <w:p>
-          <w:pPr>
-            <w:pStyle w:val="TOC2"/>
-            <w:tabs>
-              <w:tab w:val="right" w:leader="dot" w:pos="9645"/>
-            </w:tabs>
-            <w:rPr>
-              <w:rFonts w:eastAsiaTheme="minorEastAsia" w:cstheme="minorBidi"/>
-              <w:b w:val="0"/>
-              <w:bCs w:val="0"/>
-              <w:noProof/>
-              <w:spacing w:val="0"/>
-              <w:kern w:val="2"/>
-              <w:sz w:val="24"/>
-              <w:szCs w:val="24"/>
-              <w:lang w:eastAsia="en-GB"/>
-              <w14:ligatures w14:val="standardContextual"/>
-            </w:rPr>
-          </w:pPr>
-          <w:hyperlink w:anchor="_Toc150638074" w:history="1">
-            <w:r>
-              <w:rPr>
-                <w:rStyle w:val="Hyperlink"/>
-                <w:noProof/>
-              </w:rPr>
-              <w:t>GANTT Chart</w:t>
-            </w:r>
-            <w:r>
-              <w:rPr>
-                <w:noProof/>
-                <w:webHidden/>
-              </w:rPr>
-              <w:tab/>
-            </w:r>
-            <w:r>
-              <w:rPr>
-                <w:noProof/>
-                <w:webHidden/>
-              </w:rPr>
-              <w:fldChar w:fldCharType="begin"/>
-            </w:r>
-            <w:r>
-              <w:rPr>
-                <w:noProof/>
-                <w:webHidden/>
-              </w:rPr>
-              <w:instrText xml:space="preserve"> PAGEREF _Toc150638074 \h </w:instrText>
-            </w:r>
-            <w:r>
-              <w:rPr>
-                <w:noProof/>
-                <w:webHidden/>
-              </w:rPr>
-            </w:r>
-            <w:r>
-              <w:rPr>
-                <w:noProof/>
-                <w:webHidden/>
-              </w:rPr>
-              <w:fldChar w:fldCharType="separate"/>
-            </w:r>
-            <w:r>
-              <w:rPr>
-                <w:noProof/>
-                <w:webHidden/>
-              </w:rPr>
-              <w:t>9</w:t>
             </w:r>
             <w:r>
               <w:rPr>
@@ -742,11 +682,11 @@
               <w:noProof/>
               <w:spacing w:val="0"/>
               <w:kern w:val="2"/>
-              <w:lang w:eastAsia="en-GB"/>
+              <w:lang w:val="en-US" w:eastAsia="zh-CN"/>
               <w14:ligatures w14:val="standardContextual"/>
             </w:rPr>
           </w:pPr>
-          <w:hyperlink w:anchor="_Toc150638075" w:history="1">
+          <w:hyperlink w:anchor="_Toc201445631" w:history="1">
             <w:r>
               <w:rPr>
                 <w:rStyle w:val="Hyperlink"/>
@@ -773,7 +713,7 @@
                 <w:noProof/>
                 <w:webHidden/>
               </w:rPr>
-              <w:instrText xml:space="preserve"> PAGEREF _Toc150638075 \h </w:instrText>
+              <w:instrText xml:space="preserve"> PAGEREF _Toc201445631 \h </w:instrText>
             </w:r>
             <w:r>
               <w:rPr>
@@ -793,7 +733,7 @@
                 <w:noProof/>
                 <w:webHidden/>
               </w:rPr>
-              <w:t>10</w:t>
+              <w:t>9</w:t>
             </w:r>
             <w:r>
               <w:rPr>
@@ -810,6 +750,7 @@
             <w:tabs>
               <w:tab w:val="right" w:leader="dot" w:pos="9645"/>
             </w:tabs>
+            <w:ind w:left="0"/>
             <w:rPr>
               <w:rFonts w:eastAsiaTheme="minorEastAsia" w:cstheme="minorBidi"/>
               <w:b w:val="0"/>
@@ -819,11 +760,11 @@
               <w:kern w:val="2"/>
               <w:sz w:val="24"/>
               <w:szCs w:val="24"/>
-              <w:lang w:eastAsia="en-GB"/>
+              <w:lang w:val="en-US" w:eastAsia="zh-CN"/>
               <w14:ligatures w14:val="standardContextual"/>
             </w:rPr>
           </w:pPr>
-          <w:hyperlink w:anchor="_Toc150638076" w:history="1">
+          <w:hyperlink w:anchor="_Toc201445632" w:history="1">
             <w:r>
               <w:rPr>
                 <w:rStyle w:val="Hyperlink"/>
@@ -850,7 +791,7 @@
                 <w:noProof/>
                 <w:webHidden/>
               </w:rPr>
-              <w:instrText xml:space="preserve"> PAGEREF _Toc150638076 \h </w:instrText>
+              <w:instrText xml:space="preserve"> PAGEREF _Toc201445632 \h </w:instrText>
             </w:r>
             <w:r>
               <w:rPr>
@@ -870,7 +811,7 @@
                 <w:noProof/>
                 <w:webHidden/>
               </w:rPr>
-              <w:t>10</w:t>
+              <w:t>9</w:t>
             </w:r>
             <w:r>
               <w:rPr>
@@ -896,11 +837,11 @@
               <w:noProof/>
               <w:spacing w:val="0"/>
               <w:kern w:val="2"/>
-              <w:lang w:eastAsia="en-GB"/>
+              <w:lang w:val="en-US" w:eastAsia="zh-CN"/>
               <w14:ligatures w14:val="standardContextual"/>
             </w:rPr>
           </w:pPr>
-          <w:hyperlink w:anchor="_Toc150638077" w:history="1">
+          <w:hyperlink w:anchor="_Toc201445635" w:history="1">
             <w:r>
               <w:rPr>
                 <w:rStyle w:val="Hyperlink"/>
@@ -927,7 +868,7 @@
                 <w:noProof/>
                 <w:webHidden/>
               </w:rPr>
-              <w:instrText xml:space="preserve"> PAGEREF _Toc150638077 \h </w:instrText>
+              <w:instrText xml:space="preserve"> PAGEREF _Toc201445635 \h </w:instrText>
             </w:r>
             <w:r>
               <w:rPr>
@@ -947,7 +888,84 @@
                 <w:noProof/>
                 <w:webHidden/>
               </w:rPr>
-              <w:t>11</w:t>
+              <w:t>10</w:t>
+            </w:r>
+            <w:r>
+              <w:rPr>
+                <w:noProof/>
+                <w:webHidden/>
+              </w:rPr>
+              <w:fldChar w:fldCharType="end"/>
+            </w:r>
+          </w:hyperlink>
+        </w:p>
+        <w:p>
+          <w:pPr>
+            <w:pStyle w:val="TOC1"/>
+            <w:tabs>
+              <w:tab w:val="right" w:leader="dot" w:pos="9645"/>
+            </w:tabs>
+            <w:rPr>
+              <w:rFonts w:eastAsiaTheme="minorEastAsia" w:cstheme="minorBidi"/>
+              <w:b w:val="0"/>
+              <w:bCs w:val="0"/>
+              <w:i w:val="0"/>
+              <w:iCs w:val="0"/>
+              <w:noProof/>
+              <w:spacing w:val="0"/>
+              <w:kern w:val="2"/>
+              <w:lang w:val="en-US" w:eastAsia="zh-CN"/>
+              <w14:ligatures w14:val="standardContextual"/>
+            </w:rPr>
+          </w:pPr>
+          <w:hyperlink w:anchor="_Toc201445636" w:history="1">
+            <w:r>
+              <w:rPr>
+                <w:rStyle w:val="Hyperlink"/>
+                <w:noProof/>
+              </w:rPr>
+              <w:t>Project Reflection</w:t>
+            </w:r>
+            <w:r>
+              <w:rPr>
+                <w:noProof/>
+                <w:webHidden/>
+              </w:rPr>
+              <w:tab/>
+            </w:r>
+            <w:r>
+              <w:rPr>
+                <w:noProof/>
+                <w:webHidden/>
+              </w:rPr>
+              <w:fldChar w:fldCharType="begin"/>
+            </w:r>
+            <w:r>
+              <w:rPr>
+                <w:noProof/>
+                <w:webHidden/>
+              </w:rPr>
+              <w:instrText xml:space="preserve"> PAGEREF _Toc201445636 \h </w:instrText>
+            </w:r>
+            <w:r>
+              <w:rPr>
+                <w:noProof/>
+                <w:webHidden/>
+              </w:rPr>
+            </w:r>
+            <w:r>
+              <w:rPr>
+                <w:noProof/>
+                <w:webHidden/>
+              </w:rPr>
+              <w:fldChar w:fldCharType="separate"/>
+            </w:r>
+            <w:r>
+              <w:rPr>
+                <w:noProof/>
+                <w:webHidden/>
+              </w:rPr>
+              <w:t>12</w:t>
             </w:r>
             <w:r>
               <w:rPr>
@@ -994,7 +1012,7 @@
       <w:pPr>
         <w:pStyle w:val="Heading1"/>
       </w:pPr>
-      <w:bookmarkStart w:id="0" w:name="_Toc150638067"/>
+      <w:bookmarkStart w:id="0" w:name="_Toc201445623"/>
       <w:r>
         <w:lastRenderedPageBreak/>
         <w:t>Planning</w:t>
@@ -1005,7 +1023,7 @@
       <w:pPr>
         <w:pStyle w:val="Heading2"/>
       </w:pPr>
-      <w:bookmarkStart w:id="1" w:name="_Toc150638068"/>
+      <w:bookmarkStart w:id="1" w:name="_Toc201445624"/>
       <w:r>
         <w:t>Task Definition</w:t>
       </w:r>
@@ -1016,6 +1034,7 @@
         <w:autoSpaceDE w:val="0"/>
         <w:autoSpaceDN w:val="0"/>
         <w:rPr>
+          <w:rFonts w:ascii="Arial" w:hAnsi="Arial" w:cs="Arial"/>
           <w:sz w:val="22"/>
           <w:szCs w:val="28"/>
           <w:lang w:eastAsia="en-AU"/>
@@ -1023,6 +1042,7 @@
       </w:pPr>
       <w:r>
         <w:rPr>
+          <w:rFonts w:ascii="Arial" w:hAnsi="Arial" w:cs="Arial"/>
           <w:sz w:val="22"/>
           <w:szCs w:val="28"/>
           <w:lang w:eastAsia="en-AU"/>
@@ -1031,6 +1051,7 @@
       </w:r>
       <w:r>
         <w:rPr>
+          <w:rFonts w:ascii="Arial" w:hAnsi="Arial" w:cs="Arial"/>
           <w:sz w:val="22"/>
           <w:szCs w:val="28"/>
           <w:lang w:eastAsia="en-AU"/>
@@ -1039,6 +1060,7 @@
       </w:r>
       <w:r>
         <w:rPr>
+          <w:rFonts w:ascii="Arial" w:hAnsi="Arial" w:cs="Arial"/>
           <w:sz w:val="22"/>
           <w:szCs w:val="28"/>
           <w:lang w:eastAsia="en-AU"/>
@@ -1047,6 +1069,7 @@
       </w:r>
       <w:r>
         <w:rPr>
+          <w:rFonts w:ascii="Arial" w:hAnsi="Arial" w:cs="Arial"/>
           <w:sz w:val="22"/>
           <w:szCs w:val="28"/>
           <w:lang w:eastAsia="en-AU"/>
@@ -1055,6 +1078,7 @@
       </w:r>
       <w:r>
         <w:rPr>
+          <w:rFonts w:ascii="Arial" w:hAnsi="Arial" w:cs="Arial"/>
           <w:sz w:val="22"/>
           <w:szCs w:val="28"/>
           <w:lang w:eastAsia="en-AU"/>
@@ -1063,216 +1087,241 @@
       </w:r>
       <w:r>
         <w:rPr>
+          <w:rFonts w:ascii="Arial" w:hAnsi="Arial" w:cs="Arial"/>
           <w:sz w:val="22"/>
           <w:szCs w:val="28"/>
           <w:lang w:eastAsia="en-AU"/>
         </w:rPr>
-        <w:t xml:space="preserve">a user-friendly webpage </w:t>
-      </w:r>
-      <w:r>
-        <w:rPr>
+        <w:t>a user-fri</w:t>
+      </w:r>
+      <w:r>
+        <w:rPr>
+          <w:rFonts w:ascii="Arial" w:hAnsi="Arial" w:cs="Arial"/>
           <w:sz w:val="22"/>
           <w:szCs w:val="28"/>
           <w:lang w:eastAsia="en-AU"/>
         </w:rPr>
-        <w:t xml:space="preserve">designed to </w:t>
-      </w:r>
-      <w:r>
-        <w:rPr>
+        <w:t>endly</w:t>
+      </w:r>
+      <w:r>
+        <w:rPr>
+          <w:rFonts w:ascii="Arial" w:hAnsi="Arial" w:cs="Arial"/>
           <w:sz w:val="22"/>
           <w:szCs w:val="28"/>
           <w:lang w:eastAsia="en-AU"/>
         </w:rPr>
-        <w:t xml:space="preserve">check and validate passwords, such as </w:t>
-      </w:r>
-      <w:r>
-        <w:rPr>
+        <w:t xml:space="preserve"> webpage </w:t>
+      </w:r>
+      <w:r>
+        <w:rPr>
+          <w:rFonts w:ascii="Arial" w:hAnsi="Arial" w:cs="Arial"/>
           <w:sz w:val="22"/>
           <w:szCs w:val="28"/>
           <w:lang w:eastAsia="en-AU"/>
         </w:rPr>
-        <w:t xml:space="preserve">detecting </w:t>
-      </w:r>
-      <w:proofErr w:type="spellStart"/>
-      <w:r>
-        <w:rPr>
+        <w:t xml:space="preserve">designed to </w:t>
+      </w:r>
+      <w:r>
+        <w:rPr>
+          <w:rFonts w:ascii="Arial" w:hAnsi="Arial" w:cs="Arial"/>
           <w:sz w:val="22"/>
           <w:szCs w:val="28"/>
           <w:lang w:eastAsia="en-AU"/>
         </w:rPr>
-        <w:t>pwned</w:t>
-      </w:r>
-      <w:proofErr w:type="spellEnd"/>
-      <w:r>
-        <w:rPr>
+        <w:t xml:space="preserve">check and validate passwords, such as </w:t>
+      </w:r>
+      <w:r>
+        <w:rPr>
+          <w:rFonts w:ascii="Arial" w:hAnsi="Arial" w:cs="Arial"/>
           <w:sz w:val="22"/>
           <w:szCs w:val="28"/>
           <w:lang w:eastAsia="en-AU"/>
         </w:rPr>
-        <w:t xml:space="preserve"> passwords, common passwords, or </w:t>
-      </w:r>
-      <w:r>
-        <w:rPr>
+        <w:t xml:space="preserve">detecting </w:t>
+      </w:r>
+      <w:r>
+        <w:rPr>
+          <w:rFonts w:ascii="Arial" w:hAnsi="Arial" w:cs="Arial"/>
           <w:sz w:val="22"/>
           <w:szCs w:val="28"/>
           <w:lang w:eastAsia="en-AU"/>
         </w:rPr>
-        <w:t xml:space="preserve">performing </w:t>
-      </w:r>
-      <w:r>
-        <w:rPr>
+        <w:t>brea</w:t>
+      </w:r>
+      <w:r>
+        <w:rPr>
+          <w:rFonts w:ascii="Arial" w:hAnsi="Arial" w:cs="Arial"/>
           <w:sz w:val="22"/>
           <w:szCs w:val="28"/>
           <w:lang w:eastAsia="en-AU"/>
         </w:rPr>
-        <w:t>standard password validations</w:t>
-      </w:r>
-      <w:r>
-        <w:rPr>
+        <w:t xml:space="preserve">ched </w:t>
+      </w:r>
+      <w:r>
+        <w:rPr>
+          <w:rFonts w:ascii="Arial" w:hAnsi="Arial" w:cs="Arial"/>
           <w:sz w:val="22"/>
           <w:szCs w:val="28"/>
           <w:lang w:eastAsia="en-AU"/>
         </w:rPr>
-        <w:t xml:space="preserve">. </w:t>
-      </w:r>
-      <w:r>
-        <w:rPr>
+        <w:t xml:space="preserve">passwords, common passwords, or </w:t>
+      </w:r>
+      <w:r>
+        <w:rPr>
+          <w:rFonts w:ascii="Arial" w:hAnsi="Arial" w:cs="Arial"/>
           <w:sz w:val="22"/>
           <w:szCs w:val="28"/>
           <w:lang w:eastAsia="en-AU"/>
         </w:rPr>
-        <w:t>The effectiveness of a password is often undermined by its simplicity</w:t>
-      </w:r>
-      <w:r>
-        <w:rPr>
+        <w:t xml:space="preserve">performing </w:t>
+      </w:r>
+      <w:r>
+        <w:rPr>
+          <w:rFonts w:ascii="Arial" w:hAnsi="Arial" w:cs="Arial"/>
           <w:sz w:val="22"/>
           <w:szCs w:val="28"/>
           <w:lang w:eastAsia="en-AU"/>
         </w:rPr>
-        <w:t>,</w:t>
-      </w:r>
-      <w:r>
-        <w:rPr>
+        <w:t>standard password validations</w:t>
+      </w:r>
+      <w:r>
+        <w:rPr>
+          <w:rFonts w:ascii="Arial" w:hAnsi="Arial" w:cs="Arial"/>
           <w:sz w:val="22"/>
           <w:szCs w:val="28"/>
           <w:lang w:eastAsia="en-AU"/>
         </w:rPr>
-        <w:t xml:space="preserve"> predictability, </w:t>
-      </w:r>
-      <w:r>
-        <w:rPr>
+        <w:t xml:space="preserve">. </w:t>
+      </w:r>
+      <w:r>
+        <w:rPr>
+          <w:rFonts w:ascii="Arial" w:hAnsi="Arial" w:cs="Arial"/>
           <w:sz w:val="22"/>
           <w:szCs w:val="28"/>
           <w:lang w:eastAsia="en-AU"/>
         </w:rPr>
-        <w:t>and vulnerability</w:t>
-      </w:r>
-      <w:r>
-        <w:rPr>
+        <w:t xml:space="preserve">The effectiveness of a password is often undermined by its simplicity, predictability, and vulnerability to breaches. </w:t>
+      </w:r>
+      <w:r>
+        <w:rPr>
+          <w:rFonts w:ascii="Arial" w:hAnsi="Arial" w:cs="Arial"/>
           <w:sz w:val="22"/>
           <w:szCs w:val="28"/>
           <w:lang w:eastAsia="en-AU"/>
         </w:rPr>
-        <w:t xml:space="preserve"> to breache</w:t>
-      </w:r>
-      <w:r>
-        <w:rPr>
+        <w:t xml:space="preserve">By generating effective feedback for positive password reinforcements, </w:t>
+      </w:r>
+      <w:r>
+        <w:rPr>
+          <w:rFonts w:ascii="Arial" w:hAnsi="Arial" w:cs="Arial"/>
           <w:sz w:val="22"/>
           <w:szCs w:val="28"/>
           <w:lang w:eastAsia="en-AU"/>
         </w:rPr>
-        <w:t xml:space="preserve">s. </w:t>
-      </w:r>
-      <w:r>
-        <w:rPr>
+        <w:t xml:space="preserve">"Password Strengthener" </w:t>
+      </w:r>
+      <w:r>
+        <w:rPr>
+          <w:rFonts w:ascii="Arial" w:hAnsi="Arial" w:cs="Arial"/>
           <w:sz w:val="22"/>
           <w:szCs w:val="28"/>
           <w:lang w:eastAsia="en-AU"/>
         </w:rPr>
-        <w:t xml:space="preserve">By generating effective feedback for positive password reinforcements, </w:t>
-      </w:r>
-      <w:r>
-        <w:rPr>
+        <w:t xml:space="preserve">strives to teach users the ability </w:t>
+      </w:r>
+      <w:r>
+        <w:rPr>
+          <w:rFonts w:ascii="Arial" w:hAnsi="Arial" w:cs="Arial"/>
           <w:sz w:val="22"/>
           <w:szCs w:val="28"/>
           <w:lang w:eastAsia="en-AU"/>
         </w:rPr>
-        <w:t>"</w:t>
-      </w:r>
-      <w:r>
-        <w:rPr>
+        <w:t xml:space="preserve">and skill </w:t>
+      </w:r>
+      <w:r>
+        <w:rPr>
+          <w:rFonts w:ascii="Arial" w:hAnsi="Arial" w:cs="Arial"/>
           <w:sz w:val="22"/>
           <w:szCs w:val="28"/>
           <w:lang w:eastAsia="en-AU"/>
         </w:rPr>
-        <w:t>Password Strengthener</w:t>
-      </w:r>
-      <w:r>
-        <w:rPr>
+        <w:t xml:space="preserve">to construct </w:t>
+      </w:r>
+      <w:r>
+        <w:rPr>
+          <w:rFonts w:ascii="Arial" w:hAnsi="Arial" w:cs="Arial"/>
           <w:sz w:val="22"/>
           <w:szCs w:val="28"/>
           <w:lang w:eastAsia="en-AU"/>
         </w:rPr>
-        <w:t xml:space="preserve">" </w:t>
-      </w:r>
-      <w:r>
-        <w:rPr>
+        <w:t>a strong and effective password, contributing to overall cybersecurity awareness.</w:t>
+      </w:r>
+      <w:r>
+        <w:rPr>
+          <w:rFonts w:ascii="Arial" w:hAnsi="Arial" w:cs="Arial"/>
           <w:sz w:val="22"/>
           <w:szCs w:val="28"/>
           <w:lang w:eastAsia="en-AU"/>
         </w:rPr>
-        <w:t xml:space="preserve">strives to teach users the ability </w:t>
-      </w:r>
-      <w:r>
-        <w:rPr>
+        <w:t xml:space="preserve"> </w:t>
+      </w:r>
+      <w:r>
+        <w:rPr>
+          <w:rFonts w:ascii="Arial" w:hAnsi="Arial" w:cs="Arial"/>
           <w:sz w:val="22"/>
           <w:szCs w:val="28"/>
           <w:lang w:eastAsia="en-AU"/>
         </w:rPr>
-        <w:t xml:space="preserve">and skill </w:t>
-      </w:r>
-      <w:r>
-        <w:rPr>
+        <w:t xml:space="preserve">The application also </w:t>
+      </w:r>
+      <w:r>
+        <w:rPr>
+          <w:rFonts w:ascii="Arial" w:hAnsi="Arial" w:cs="Arial"/>
           <w:sz w:val="22"/>
           <w:szCs w:val="28"/>
           <w:lang w:eastAsia="en-AU"/>
         </w:rPr>
-        <w:t xml:space="preserve">to construct </w:t>
-      </w:r>
-      <w:r>
-        <w:rPr>
+        <w:t>aims to mitigate th</w:t>
+      </w:r>
+      <w:r>
+        <w:rPr>
+          <w:rFonts w:ascii="Arial" w:hAnsi="Arial" w:cs="Arial"/>
           <w:sz w:val="22"/>
           <w:szCs w:val="28"/>
           <w:lang w:eastAsia="en-AU"/>
         </w:rPr>
-        <w:t>a strong and effective password, contributing to overall cybersecurity awareness.</w:t>
-      </w:r>
-      <w:r>
-        <w:rPr>
+        <w:t>e</w:t>
+      </w:r>
+      <w:r>
+        <w:rPr>
+          <w:rFonts w:ascii="Arial" w:hAnsi="Arial" w:cs="Arial"/>
           <w:sz w:val="22"/>
           <w:szCs w:val="28"/>
           <w:lang w:eastAsia="en-AU"/>
         </w:rPr>
-        <w:t xml:space="preserve"> </w:t>
-      </w:r>
-      <w:r>
-        <w:rPr>
+        <w:t xml:space="preserve"> risk </w:t>
+      </w:r>
+      <w:r>
+        <w:rPr>
+          <w:rFonts w:ascii="Arial" w:hAnsi="Arial" w:cs="Arial"/>
           <w:sz w:val="22"/>
           <w:szCs w:val="28"/>
           <w:lang w:eastAsia="en-AU"/>
         </w:rPr>
-        <w:t xml:space="preserve">The application also </w:t>
-      </w:r>
-      <w:r>
-        <w:rPr>
+        <w:t xml:space="preserve">of poorly designed passwords </w:t>
+      </w:r>
+      <w:r>
+        <w:rPr>
+          <w:rFonts w:ascii="Arial" w:hAnsi="Arial" w:cs="Arial"/>
           <w:sz w:val="22"/>
           <w:szCs w:val="28"/>
           <w:lang w:eastAsia="en-AU"/>
         </w:rPr>
-        <w:t>aims to mitigate this risk by</w:t>
-      </w:r>
-      <w:r>
-        <w:rPr>
+        <w:t>by</w:t>
+      </w:r>
+      <w:r>
+        <w:rPr>
+          <w:rFonts w:ascii="Arial" w:hAnsi="Arial" w:cs="Arial"/>
           <w:sz w:val="22"/>
           <w:szCs w:val="28"/>
           <w:lang w:eastAsia="en-AU"/>
@@ -1281,6 +1330,7 @@
       </w:r>
       <w:r>
         <w:rPr>
+          <w:rFonts w:ascii="Arial" w:hAnsi="Arial" w:cs="Arial"/>
           <w:sz w:val="22"/>
           <w:szCs w:val="28"/>
           <w:lang w:eastAsia="en-AU"/>
@@ -1289,6 +1339,7 @@
       </w:r>
       <w:r>
         <w:rPr>
+          <w:rFonts w:ascii="Arial" w:hAnsi="Arial" w:cs="Arial"/>
           <w:sz w:val="22"/>
           <w:szCs w:val="28"/>
           <w:lang w:eastAsia="en-AU"/>
@@ -1297,6 +1348,7 @@
       </w:r>
       <w:r>
         <w:rPr>
+          <w:rFonts w:ascii="Arial" w:hAnsi="Arial" w:cs="Arial"/>
           <w:sz w:val="22"/>
           <w:szCs w:val="28"/>
           <w:lang w:eastAsia="en-AU"/>
@@ -1305,6 +1357,7 @@
       </w:r>
       <w:r>
         <w:rPr>
+          <w:rFonts w:ascii="Arial" w:hAnsi="Arial" w:cs="Arial"/>
           <w:sz w:val="22"/>
           <w:szCs w:val="28"/>
           <w:lang w:eastAsia="en-AU"/>
@@ -1313,6 +1366,7 @@
       </w:r>
       <w:r>
         <w:rPr>
+          <w:rFonts w:ascii="Arial" w:hAnsi="Arial" w:cs="Arial"/>
           <w:sz w:val="22"/>
           <w:szCs w:val="28"/>
           <w:lang w:eastAsia="en-AU"/>
@@ -1321,6 +1375,7 @@
       </w:r>
       <w:r>
         <w:rPr>
+          <w:rFonts w:ascii="Arial" w:hAnsi="Arial" w:cs="Arial"/>
           <w:sz w:val="22"/>
           <w:szCs w:val="28"/>
           <w:lang w:eastAsia="en-AU"/>
@@ -1329,6 +1384,7 @@
       </w:r>
       <w:r>
         <w:rPr>
+          <w:rFonts w:ascii="Arial" w:hAnsi="Arial" w:cs="Arial"/>
           <w:sz w:val="22"/>
           <w:szCs w:val="28"/>
           <w:lang w:eastAsia="en-AU"/>
@@ -1341,6 +1397,7 @@
         <w:autoSpaceDE w:val="0"/>
         <w:autoSpaceDN w:val="0"/>
         <w:rPr>
+          <w:rFonts w:ascii="Arial" w:hAnsi="Arial" w:cs="Arial"/>
           <w:sz w:val="22"/>
           <w:szCs w:val="28"/>
           <w:lang w:eastAsia="en-AU"/>
@@ -1352,6 +1409,7 @@
         <w:autoSpaceDE w:val="0"/>
         <w:autoSpaceDN w:val="0"/>
         <w:rPr>
+          <w:rFonts w:ascii="Arial" w:hAnsi="Arial" w:cs="Arial"/>
           <w:sz w:val="22"/>
           <w:szCs w:val="28"/>
           <w:lang w:eastAsia="en-AU"/>
@@ -1359,6 +1417,7 @@
       </w:pPr>
       <w:r>
         <w:rPr>
+          <w:rFonts w:ascii="Arial" w:hAnsi="Arial" w:cs="Arial"/>
           <w:sz w:val="22"/>
           <w:szCs w:val="28"/>
           <w:lang w:eastAsia="en-AU"/>
@@ -1367,6 +1426,7 @@
       </w:r>
       <w:r>
         <w:rPr>
+          <w:rFonts w:ascii="Arial" w:hAnsi="Arial" w:cs="Arial"/>
           <w:sz w:val="22"/>
           <w:szCs w:val="28"/>
           <w:lang w:eastAsia="en-AU"/>
@@ -1375,6 +1435,7 @@
       </w:r>
       <w:r>
         <w:rPr>
+          <w:rFonts w:ascii="Arial" w:hAnsi="Arial" w:cs="Arial"/>
           <w:sz w:val="22"/>
           <w:szCs w:val="28"/>
           <w:lang w:eastAsia="en-AU"/>
@@ -1383,6 +1444,7 @@
       </w:r>
       <w:r>
         <w:rPr>
+          <w:rFonts w:ascii="Arial" w:hAnsi="Arial" w:cs="Arial"/>
           <w:sz w:val="22"/>
           <w:szCs w:val="28"/>
           <w:lang w:eastAsia="en-AU"/>
@@ -1395,6 +1457,7 @@
         <w:autoSpaceDE w:val="0"/>
         <w:autoSpaceDN w:val="0"/>
         <w:rPr>
+          <w:rFonts w:ascii="Arial" w:hAnsi="Arial" w:cs="Arial"/>
           <w:sz w:val="22"/>
           <w:szCs w:val="28"/>
           <w:lang w:eastAsia="en-AU"/>
@@ -1404,109 +1467,208 @@
     <w:p>
       <w:pPr>
         <w:pStyle w:val="ListParagraph"/>
-      </w:pPr>
-      <w:r>
+        <w:rPr>
+          <w:rFonts w:ascii="Arial" w:hAnsi="Arial"/>
+        </w:rPr>
+      </w:pPr>
+      <w:r>
+        <w:rPr>
+          <w:rFonts w:ascii="Arial" w:hAnsi="Arial"/>
+        </w:rPr>
         <w:t>Password Checker</w:t>
       </w:r>
       <w:r>
+        <w:rPr>
+          <w:rFonts w:ascii="Arial" w:hAnsi="Arial"/>
+        </w:rPr>
         <w:t xml:space="preserve">: Programmed </w:t>
       </w:r>
       <w:r>
+        <w:rPr>
+          <w:rFonts w:ascii="Arial" w:hAnsi="Arial"/>
+        </w:rPr>
         <w:t>using</w:t>
       </w:r>
       <w:r>
+        <w:rPr>
+          <w:rFonts w:ascii="Arial" w:hAnsi="Arial"/>
+        </w:rPr>
         <w:t xml:space="preserve"> professional</w:t>
       </w:r>
       <w:r>
+        <w:rPr>
+          <w:rFonts w:ascii="Arial" w:hAnsi="Arial"/>
+        </w:rPr>
         <w:t xml:space="preserve"> methods</w:t>
       </w:r>
       <w:r>
+        <w:rPr>
+          <w:rFonts w:ascii="Arial" w:hAnsi="Arial"/>
+        </w:rPr>
         <w:t>, m</w:t>
       </w:r>
       <w:r>
+        <w:rPr>
+          <w:rFonts w:ascii="Arial" w:hAnsi="Arial"/>
+        </w:rPr>
         <w:t xml:space="preserve">y </w:t>
       </w:r>
       <w:r>
+        <w:rPr>
+          <w:rFonts w:ascii="Arial" w:hAnsi="Arial"/>
+        </w:rPr>
         <w:t>p</w:t>
       </w:r>
       <w:r>
+        <w:rPr>
+          <w:rFonts w:ascii="Arial" w:hAnsi="Arial"/>
+        </w:rPr>
         <w:t>assword checker</w:t>
       </w:r>
       <w:r>
+        <w:rPr>
+          <w:rFonts w:ascii="Arial" w:hAnsi="Arial"/>
+        </w:rPr>
         <w:t xml:space="preserve"> allows users to check their password strength</w:t>
       </w:r>
       <w:r>
+        <w:rPr>
+          <w:rFonts w:ascii="Arial" w:hAnsi="Arial"/>
+        </w:rPr>
         <w:t>, as well as getting instant feedback for security improvements.</w:t>
       </w:r>
     </w:p>
     <w:p>
       <w:pPr>
         <w:pStyle w:val="ListParagraph"/>
-      </w:pPr>
-      <w:r>
+        <w:rPr>
+          <w:rFonts w:ascii="Arial" w:hAnsi="Arial"/>
+        </w:rPr>
+      </w:pPr>
+      <w:r>
+        <w:rPr>
+          <w:rFonts w:ascii="Arial" w:hAnsi="Arial"/>
+        </w:rPr>
         <w:t>Breach check</w:t>
       </w:r>
       <w:r>
+        <w:rPr>
+          <w:rFonts w:ascii="Arial" w:hAnsi="Arial"/>
+        </w:rPr>
         <w:t xml:space="preserve">: Powered by Troy Hunt’s </w:t>
       </w:r>
       <w:proofErr w:type="spellStart"/>
       <w:r>
+        <w:rPr>
+          <w:rFonts w:ascii="Arial" w:hAnsi="Arial"/>
+        </w:rPr>
         <w:t>HaveIbeenPwned</w:t>
       </w:r>
       <w:proofErr w:type="spellEnd"/>
       <w:r>
+        <w:rPr>
+          <w:rFonts w:ascii="Arial" w:hAnsi="Arial"/>
+        </w:rPr>
         <w:t xml:space="preserve">, the function allows users to check if their passwords have been involved in data breaches. </w:t>
       </w:r>
     </w:p>
     <w:p>
       <w:pPr>
         <w:pStyle w:val="ListParagraph"/>
-      </w:pPr>
-      <w:r>
+        <w:rPr>
+          <w:rFonts w:ascii="Arial" w:hAnsi="Arial"/>
+        </w:rPr>
+      </w:pPr>
+      <w:r>
+        <w:rPr>
+          <w:rFonts w:ascii="Arial" w:hAnsi="Arial"/>
+        </w:rPr>
         <w:t xml:space="preserve">Password </w:t>
       </w:r>
       <w:r>
+        <w:rPr>
+          <w:rFonts w:ascii="Arial" w:hAnsi="Arial"/>
+        </w:rPr>
         <w:t>generat</w:t>
       </w:r>
       <w:r>
+        <w:rPr>
+          <w:rFonts w:ascii="Arial" w:hAnsi="Arial"/>
+        </w:rPr>
         <w:t>or</w:t>
       </w:r>
       <w:r>
+        <w:rPr>
+          <w:rFonts w:ascii="Arial" w:hAnsi="Arial"/>
+        </w:rPr>
         <w:t xml:space="preserve">: My tool will produce </w:t>
       </w:r>
       <w:r>
+        <w:rPr>
+          <w:rFonts w:ascii="Arial" w:hAnsi="Arial"/>
+        </w:rPr>
         <w:t>12-character</w:t>
       </w:r>
       <w:r>
+        <w:rPr>
+          <w:rFonts w:ascii="Arial" w:hAnsi="Arial"/>
+        </w:rPr>
         <w:t xml:space="preserve"> </w:t>
       </w:r>
       <w:r>
+        <w:rPr>
+          <w:rFonts w:ascii="Arial" w:hAnsi="Arial"/>
+        </w:rPr>
         <w:t xml:space="preserve">passwords that are a mix of </w:t>
       </w:r>
       <w:r>
+        <w:rPr>
+          <w:rFonts w:ascii="Arial" w:hAnsi="Arial"/>
+        </w:rPr>
         <w:t>lower- and upper-case</w:t>
       </w:r>
       <w:r>
+        <w:rPr>
+          <w:rFonts w:ascii="Arial" w:hAnsi="Arial"/>
+        </w:rPr>
         <w:t xml:space="preserve"> </w:t>
       </w:r>
       <w:r>
+        <w:rPr>
+          <w:rFonts w:ascii="Arial" w:hAnsi="Arial"/>
+        </w:rPr>
         <w:t>alphanumeric character</w:t>
       </w:r>
       <w:r>
+        <w:rPr>
+          <w:rFonts w:ascii="Arial" w:hAnsi="Arial"/>
+        </w:rPr>
         <w:t>s, digits, and</w:t>
       </w:r>
       <w:r>
+        <w:rPr>
+          <w:rFonts w:ascii="Arial" w:hAnsi="Arial"/>
+        </w:rPr>
         <w:t xml:space="preserve"> symbols to ensure complexity and strength.</w:t>
       </w:r>
     </w:p>
     <w:p>
       <w:pPr>
         <w:pStyle w:val="ListParagraph"/>
-      </w:pPr>
-      <w:r>
+        <w:rPr>
+          <w:rFonts w:ascii="Arial" w:hAnsi="Arial"/>
+        </w:rPr>
+      </w:pPr>
+      <w:r>
+        <w:rPr>
+          <w:rFonts w:ascii="Arial" w:hAnsi="Arial"/>
+        </w:rPr>
         <w:t>Save to clipboard: Users can copy the generated password directly to their clipboard for easy use when creating or updating their accounts.</w:t>
       </w:r>
       <w:r>
+        <w:rPr>
+          <w:rFonts w:ascii="Arial" w:hAnsi="Arial"/>
+        </w:rPr>
         <w:t xml:space="preserve"> </w:t>
       </w:r>
     </w:p>
@@ -1533,7 +1695,7 @@
       <w:pPr>
         <w:pStyle w:val="Heading2"/>
       </w:pPr>
-      <w:bookmarkStart w:id="2" w:name="_Toc150638069"/>
+      <w:bookmarkStart w:id="2" w:name="_Toc201445625"/>
       <w:r>
         <w:lastRenderedPageBreak/>
         <w:t>Hardware and</w:t>
@@ -1635,14 +1797,8 @@
           <w:p>
             <w:pPr>
               <w:pStyle w:val="BodyText"/>
-              <w:rPr>
-                <w:lang w:eastAsia="en-US"/>
-              </w:rPr>
             </w:pPr>
             <w:r>
-              <w:rPr>
-                <w:lang w:eastAsia="en-US"/>
-              </w:rPr>
               <w:t>Operating System</w:t>
             </w:r>
           </w:p>
@@ -1655,20 +1811,11 @@
             <w:pPr>
               <w:pStyle w:val="BodyText"/>
               <w:cnfStyle w:val="000000000000" w:firstRow="0" w:lastRow="0" w:firstColumn="0" w:lastColumn="0" w:oddVBand="0" w:evenVBand="0" w:oddHBand="0" w:evenHBand="0" w:firstRowFirstColumn="0" w:firstRowLastColumn="0" w:lastRowFirstColumn="0" w:lastRowLastColumn="0"/>
-              <w:rPr>
-                <w:lang w:eastAsia="en-US"/>
-              </w:rPr>
             </w:pPr>
             <w:r>
-              <w:rPr>
-                <w:lang w:eastAsia="en-US"/>
-              </w:rPr>
               <w:t>Any OS compatible</w:t>
             </w:r>
             <w:r>
-              <w:rPr>
-                <w:lang w:eastAsia="en-US"/>
-              </w:rPr>
               <w:t xml:space="preserve"> with Python; Windows, macOS, or Linux</w:t>
             </w:r>
           </w:p>
@@ -1683,14 +1830,8 @@
           <w:p>
             <w:pPr>
               <w:pStyle w:val="BodyText"/>
-              <w:rPr>
-                <w:lang w:eastAsia="en-US"/>
-              </w:rPr>
             </w:pPr>
             <w:r>
-              <w:rPr>
-                <w:lang w:eastAsia="en-US"/>
-              </w:rPr>
               <w:t>Python Version</w:t>
             </w:r>
           </w:p>
@@ -1741,22 +1882,13 @@
           <w:p>
             <w:pPr>
               <w:pStyle w:val="BodyText"/>
-              <w:rPr>
-                <w:lang w:eastAsia="en-US"/>
-              </w:rPr>
             </w:pPr>
             <w:proofErr w:type="spellStart"/>
             <w:r>
-              <w:rPr>
-                <w:lang w:eastAsia="en-US"/>
-              </w:rPr>
               <w:t>GooeyPie</w:t>
             </w:r>
             <w:proofErr w:type="spellEnd"/>
             <w:r>
-              <w:rPr>
-                <w:lang w:eastAsia="en-US"/>
-              </w:rPr>
               <w:t xml:space="preserve"> Framework</w:t>
             </w:r>
           </w:p>
@@ -1769,14 +1901,8 @@
             <w:pPr>
               <w:pStyle w:val="BodyText"/>
               <w:cnfStyle w:val="000000000000" w:firstRow="0" w:lastRow="0" w:firstColumn="0" w:lastColumn="0" w:oddVBand="0" w:evenVBand="0" w:oddHBand="0" w:evenHBand="0" w:firstRowFirstColumn="0" w:firstRowLastColumn="0" w:lastRowFirstColumn="0" w:lastRowLastColumn="0"/>
-              <w:rPr>
-                <w:lang w:eastAsia="en-US"/>
-              </w:rPr>
             </w:pPr>
             <w:r>
-              <w:rPr>
-                <w:lang w:eastAsia="en-US"/>
-              </w:rPr>
               <w:t>Latest compatible version with Python 3.x</w:t>
             </w:r>
           </w:p>
@@ -1791,14 +1917,8 @@
           <w:p>
             <w:pPr>
               <w:pStyle w:val="BodyText"/>
-              <w:rPr>
-                <w:lang w:eastAsia="en-US"/>
-              </w:rPr>
             </w:pPr>
             <w:r>
-              <w:rPr>
-                <w:lang w:eastAsia="en-US"/>
-              </w:rPr>
               <w:t>Python Package Manager</w:t>
             </w:r>
           </w:p>
@@ -1811,40 +1931,22 @@
             <w:pPr>
               <w:pStyle w:val="BodyText"/>
               <w:cnfStyle w:val="000000000000" w:firstRow="0" w:lastRow="0" w:firstColumn="0" w:lastColumn="0" w:oddVBand="0" w:evenVBand="0" w:oddHBand="0" w:evenHBand="0" w:firstRowFirstColumn="0" w:firstRowLastColumn="0" w:lastRowFirstColumn="0" w:lastRowLastColumn="0"/>
-              <w:rPr>
-                <w:lang w:eastAsia="en-US"/>
-              </w:rPr>
             </w:pPr>
             <w:r>
-              <w:rPr>
-                <w:lang w:eastAsia="en-US"/>
-              </w:rPr>
               <w:t xml:space="preserve">PIP for installing </w:t>
             </w:r>
             <w:proofErr w:type="spellStart"/>
             <w:r>
-              <w:rPr>
-                <w:lang w:eastAsia="en-US"/>
-              </w:rPr>
               <w:t>GooeyPie</w:t>
             </w:r>
             <w:proofErr w:type="spellEnd"/>
             <w:r>
-              <w:rPr>
-                <w:lang w:eastAsia="en-US"/>
-              </w:rPr>
               <w:t xml:space="preserve"> and </w:t>
             </w:r>
             <w:r>
-              <w:rPr>
-                <w:lang w:eastAsia="en-US"/>
-              </w:rPr>
               <w:t>any o</w:t>
             </w:r>
             <w:r>
-              <w:rPr>
-                <w:lang w:eastAsia="en-US"/>
-              </w:rPr>
               <w:t>ther dependencies</w:t>
             </w:r>
           </w:p>
@@ -1860,14 +1962,8 @@
           <w:p>
             <w:pPr>
               <w:pStyle w:val="BodyText"/>
-              <w:rPr>
-                <w:lang w:eastAsia="en-US"/>
-              </w:rPr>
             </w:pPr>
             <w:r>
-              <w:rPr>
-                <w:lang w:eastAsia="en-US"/>
-              </w:rPr>
               <w:t>IDE</w:t>
             </w:r>
           </w:p>
@@ -1881,14 +1977,8 @@
             <w:pPr>
               <w:pStyle w:val="BodyText"/>
               <w:cnfStyle w:val="000000000000" w:firstRow="0" w:lastRow="0" w:firstColumn="0" w:lastColumn="0" w:oddVBand="0" w:evenVBand="0" w:oddHBand="0" w:evenHBand="0" w:firstRowFirstColumn="0" w:firstRowLastColumn="0" w:lastRowFirstColumn="0" w:lastRowLastColumn="0"/>
-              <w:rPr>
-                <w:lang w:eastAsia="en-US"/>
-              </w:rPr>
             </w:pPr>
             <w:r>
-              <w:rPr>
-                <w:lang w:eastAsia="en-US"/>
-              </w:rPr>
               <w:t>Visual Studio Code</w:t>
             </w:r>
           </w:p>
@@ -1904,14 +1994,8 @@
           <w:p>
             <w:pPr>
               <w:pStyle w:val="BodyText"/>
-              <w:rPr>
-                <w:lang w:eastAsia="en-US"/>
-              </w:rPr>
             </w:pPr>
             <w:r>
-              <w:rPr>
-                <w:lang w:eastAsia="en-US"/>
-              </w:rPr>
               <w:t>Version Control</w:t>
             </w:r>
           </w:p>
@@ -1925,14 +2009,8 @@
             <w:pPr>
               <w:pStyle w:val="BodyText"/>
               <w:cnfStyle w:val="000000000000" w:firstRow="0" w:lastRow="0" w:firstColumn="0" w:lastColumn="0" w:oddVBand="0" w:evenVBand="0" w:oddHBand="0" w:evenHBand="0" w:firstRowFirstColumn="0" w:firstRowLastColumn="0" w:lastRowFirstColumn="0" w:lastRowLastColumn="0"/>
-              <w:rPr>
-                <w:lang w:eastAsia="en-US"/>
-              </w:rPr>
             </w:pPr>
             <w:r>
-              <w:rPr>
-                <w:lang w:eastAsia="en-US"/>
-              </w:rPr>
               <w:t>Git for version control and GitHub for repository hosting</w:t>
             </w:r>
           </w:p>
@@ -1994,14 +2072,8 @@
           <w:p>
             <w:pPr>
               <w:pStyle w:val="BodyText"/>
-              <w:rPr>
-                <w:lang w:eastAsia="en-US"/>
-              </w:rPr>
             </w:pPr>
             <w:r>
-              <w:rPr>
-                <w:lang w:eastAsia="en-US"/>
-              </w:rPr>
               <w:t>Processor</w:t>
             </w:r>
           </w:p>
@@ -2015,9 +2087,6 @@
             <w:pPr>
               <w:pStyle w:val="BodyText"/>
               <w:cnfStyle w:val="000000000000" w:firstRow="0" w:lastRow="0" w:firstColumn="0" w:lastColumn="0" w:oddVBand="0" w:evenVBand="0" w:oddHBand="0" w:evenHBand="0" w:firstRowFirstColumn="0" w:firstRowLastColumn="0" w:lastRowFirstColumn="0" w:lastRowLastColumn="0"/>
-              <w:rPr>
-                <w:lang w:eastAsia="en-US"/>
-              </w:rPr>
             </w:pPr>
             <w:r>
               <w:t xml:space="preserve">Intel Core i3 (8th Gen or later) / AMD </w:t>
@@ -2043,14 +2112,8 @@
           <w:p>
             <w:pPr>
               <w:pStyle w:val="BodyText"/>
-              <w:rPr>
-                <w:lang w:eastAsia="en-US"/>
-              </w:rPr>
             </w:pPr>
             <w:r>
-              <w:rPr>
-                <w:lang w:eastAsia="en-US"/>
-              </w:rPr>
               <w:t>Memory</w:t>
             </w:r>
           </w:p>
@@ -2064,26 +2127,14 @@
             <w:pPr>
               <w:pStyle w:val="BodyText"/>
               <w:cnfStyle w:val="000000000000" w:firstRow="0" w:lastRow="0" w:firstColumn="0" w:lastColumn="0" w:oddVBand="0" w:evenVBand="0" w:oddHBand="0" w:evenHBand="0" w:firstRowFirstColumn="0" w:firstRowLastColumn="0" w:lastRowFirstColumn="0" w:lastRowLastColumn="0"/>
-              <w:rPr>
-                <w:lang w:eastAsia="en-US"/>
-              </w:rPr>
             </w:pPr>
             <w:r>
-              <w:rPr>
-                <w:lang w:eastAsia="en-US"/>
-              </w:rPr>
               <w:t>4GB RAM</w:t>
             </w:r>
             <w:r>
-              <w:rPr>
-                <w:lang w:eastAsia="en-US"/>
-              </w:rPr>
               <w:t xml:space="preserve"> or</w:t>
             </w:r>
             <w:r>
-              <w:rPr>
-                <w:lang w:eastAsia="en-US"/>
-              </w:rPr>
               <w:t xml:space="preserve"> higher for optimal performance</w:t>
             </w:r>
           </w:p>
@@ -2099,14 +2150,8 @@
           <w:p>
             <w:pPr>
               <w:pStyle w:val="BodyText"/>
-              <w:rPr>
-                <w:lang w:eastAsia="en-US"/>
-              </w:rPr>
             </w:pPr>
             <w:r>
-              <w:rPr>
-                <w:lang w:eastAsia="en-US"/>
-              </w:rPr>
               <w:t>Storage</w:t>
             </w:r>
           </w:p>
@@ -2120,14 +2165,8 @@
             <w:pPr>
               <w:pStyle w:val="BodyText"/>
               <w:cnfStyle w:val="000000000000" w:firstRow="0" w:lastRow="0" w:firstColumn="0" w:lastColumn="0" w:oddVBand="0" w:evenVBand="0" w:oddHBand="0" w:evenHBand="0" w:firstRowFirstColumn="0" w:firstRowLastColumn="0" w:lastRowFirstColumn="0" w:lastRowLastColumn="0"/>
-              <w:rPr>
-                <w:lang w:eastAsia="en-US"/>
-              </w:rPr>
             </w:pPr>
             <w:r>
-              <w:rPr>
-                <w:lang w:eastAsia="en-US"/>
-              </w:rPr>
               <w:t>Minimum of 1GB free space for project and software</w:t>
             </w:r>
           </w:p>
@@ -2162,7 +2201,7 @@
       <w:pPr>
         <w:pStyle w:val="Heading2"/>
       </w:pPr>
-      <w:bookmarkStart w:id="3" w:name="_Toc150638070"/>
+      <w:bookmarkStart w:id="3" w:name="_Toc201445626"/>
       <w:r>
         <w:lastRenderedPageBreak/>
         <w:t>Storyboard</w:t>
@@ -2186,36 +2225,16 @@
       <w:r>
         <w:t xml:space="preserve"> and the </w:t>
       </w:r>
-      <w:r>
-        <w:fldChar w:fldCharType="begin"/>
-      </w:r>
-      <w:r>
-        <w:instrText>HYPERLINK "https://www.gooeypie.dev/start"</w:instrText>
-      </w:r>
-      <w:r>
-        <w:fldChar w:fldCharType="separate"/>
-      </w:r>
-      <w:r>
-        <w:rPr>
-          <w:rStyle w:val="Hyperlink"/>
-        </w:rPr>
-        <w:t>Gooe</w:t>
-      </w:r>
-      <w:r>
-        <w:rPr>
-          <w:rStyle w:val="Hyperlink"/>
-        </w:rPr>
-        <w:t>y</w:t>
-      </w:r>
-      <w:r>
-        <w:rPr>
-          <w:rStyle w:val="Hyperlink"/>
-        </w:rPr>
-        <w:t>pie</w:t>
-      </w:r>
-      <w:r>
-        <w:fldChar w:fldCharType="end"/>
-      </w:r>
+      <w:hyperlink r:id="rId11" w:history="1">
+        <w:proofErr w:type="spellStart"/>
+        <w:r>
+          <w:rPr>
+            <w:rStyle w:val="Hyperlink"/>
+          </w:rPr>
+          <w:t>Gooeypie</w:t>
+        </w:r>
+        <w:proofErr w:type="spellEnd"/>
+      </w:hyperlink>
       <w:r>
         <w:t xml:space="preserve"> </w:t>
       </w:r>
@@ -2294,6 +2313,8 @@
         <w:pStyle w:val="Heading2"/>
         <w:ind w:left="0" w:firstLine="0"/>
       </w:pPr>
+      <w:bookmarkStart w:id="4" w:name="_Toc201443554"/>
+      <w:bookmarkStart w:id="5" w:name="_Toc201445627"/>
       <w:r>
         <w:rPr>
           <w:noProof/>
@@ -2314,7 +2335,7 @@
                     <pic:cNvPicPr/>
                   </pic:nvPicPr>
                   <pic:blipFill>
-                    <a:blip r:embed="rId11">
+                    <a:blip r:embed="rId12">
                       <a:extLst>
                         <a:ext uri="{28A0092B-C50C-407E-A947-70E740481C1C}">
                           <a14:useLocalDpi xmlns:a14="http://schemas.microsoft.com/office/drawing/2010/main" val="0"/>
@@ -2340,54 +2361,33 @@
           </wp:inline>
         </w:drawing>
       </w:r>
+      <w:bookmarkEnd w:id="4"/>
+      <w:bookmarkEnd w:id="5"/>
     </w:p>
     <w:p>
-      <w:bookmarkStart w:id="4" w:name="_Toc150638073"/>
       <w:r>
         <w:t xml:space="preserve">This diagram was created and generated using GooeyPie Prototyping Template on </w:t>
       </w:r>
-      <w:hyperlink r:id="rId12" w:history="1">
+      <w:hyperlink r:id="rId13" w:history="1">
         <w:r>
           <w:rPr>
             <w:rStyle w:val="Hyperlink"/>
           </w:rPr>
-          <w:t>Pow</w:t>
+          <w:t>Powerpoint</w:t>
         </w:r>
+      </w:hyperlink>
+      <w:r>
+        <w:t xml:space="preserve">, and edited with .drawio. A copy of template can be found </w:t>
+      </w:r>
+      <w:hyperlink r:id="rId14" w:history="1">
         <w:r>
           <w:rPr>
             <w:rStyle w:val="Hyperlink"/>
           </w:rPr>
-          <w:t>e</w:t>
-        </w:r>
-        <w:r>
-          <w:rPr>
-            <w:rStyle w:val="Hyperlink"/>
-          </w:rPr>
-          <w:t>rpoint</w:t>
+          <w:t>here</w:t>
         </w:r>
       </w:hyperlink>
       <w:r>
-        <w:t xml:space="preserve">, and edited with .drawio. A copy of template can be found </w:t>
-      </w:r>
-      <w:r>
-        <w:fldChar w:fldCharType="begin"/>
-      </w:r>
-      <w:r>
-        <w:instrText>HYPERLINK "https://saintaugsydney-my.sharepoint.com/:i:/g/personal/pleung_student_saintaug_nsw_edu_au1/EcsS1-rxaeNKujbltXg_g04BUwy7LSzYqyRhXfDlER9ucw?e=0qqxFd"</w:instrText>
-      </w:r>
-      <w:r>
-        <w:fldChar w:fldCharType="separate"/>
-      </w:r>
-      <w:r>
-        <w:rPr>
-          <w:rStyle w:val="Hyperlink"/>
-        </w:rPr>
-        <w:t>here</w:t>
-      </w:r>
-      <w:r>
-        <w:fldChar w:fldCharType="end"/>
-      </w:r>
-      <w:r>
         <w:t>.</w:t>
       </w:r>
     </w:p>
@@ -2437,13 +2437,56 @@
     </w:p>
     <w:p>
       <w:pPr>
+        <w:rPr>
+          <w:lang w:val="en-AU" w:eastAsia="en-US"/>
+        </w:rPr>
+      </w:pPr>
+    </w:p>
+    <w:p>
+      <w:pPr>
+        <w:rPr>
+          <w:lang w:val="en-AU" w:eastAsia="en-US"/>
+        </w:rPr>
+      </w:pPr>
+    </w:p>
+    <w:p>
+      <w:pPr>
+        <w:rPr>
+          <w:lang w:val="en-AU" w:eastAsia="en-US"/>
+        </w:rPr>
+      </w:pPr>
+    </w:p>
+    <w:p>
+      <w:pPr>
+        <w:rPr>
+          <w:lang w:val="en-AU" w:eastAsia="en-US"/>
+        </w:rPr>
+      </w:pPr>
+    </w:p>
+    <w:p>
+      <w:pPr>
+        <w:rPr>
+          <w:lang w:val="en-AU" w:eastAsia="en-US"/>
+        </w:rPr>
+      </w:pPr>
+    </w:p>
+    <w:p>
+      <w:pPr>
+        <w:rPr>
+          <w:lang w:val="en-AU" w:eastAsia="en-US"/>
+        </w:rPr>
+      </w:pPr>
+    </w:p>
+    <w:p>
+      <w:pPr>
         <w:pStyle w:val="Heading2"/>
       </w:pPr>
+      <w:bookmarkStart w:id="6" w:name="_Toc201445628"/>
       <w:r>
         <w:lastRenderedPageBreak/>
         <w:t>Algorithm Design</w:t>
       </w:r>
-      <w:bookmarkEnd w:id="4"/>
+      <w:bookmarkEnd w:id="6"/>
     </w:p>
     <w:p>
       <w:pPr>
@@ -2488,6 +2531,7 @@
           <w:szCs w:val="24"/>
         </w:rPr>
       </w:pPr>
+      <w:bookmarkStart w:id="7" w:name="_Toc201445629"/>
       <w:r>
         <w:rPr>
           <w:sz w:val="24"/>
@@ -2495,6 +2539,7 @@
         </w:rPr>
         <w:t>Password checker</w:t>
       </w:r>
+      <w:bookmarkEnd w:id="7"/>
     </w:p>
     <w:p>
       <w:pPr>
@@ -3264,21 +3309,7 @@
           <w:sz w:val="16"/>
           <w:szCs w:val="16"/>
         </w:rPr>
-        <w:t xml:space="preserve">  </w:t>
-      </w:r>
-      <w:r>
-        <w:rPr>
-          <w:sz w:val="16"/>
-          <w:szCs w:val="16"/>
-        </w:rPr>
-        <w:t xml:space="preserve">  </w:t>
-      </w:r>
-      <w:r>
-        <w:rPr>
-          <w:sz w:val="16"/>
-          <w:szCs w:val="16"/>
-        </w:rPr>
-        <w:t>IF password contains special characters:</w:t>
+        <w:t xml:space="preserve">    IF password contains special characters:</w:t>
       </w:r>
     </w:p>
     <w:p>
@@ -3585,21 +3616,22 @@
           <w:sz w:val="16"/>
           <w:szCs w:val="16"/>
         </w:rPr>
-        <w:t xml:space="preserve">   </w:t>
-      </w:r>
-      <w:r>
+        <w:t xml:space="preserve">    IF password is breached:</w:t>
+      </w:r>
+    </w:p>
+    <w:p>
+      <w:pPr>
         <w:rPr>
           <w:sz w:val="16"/>
           <w:szCs w:val="16"/>
         </w:rPr>
-        <w:t xml:space="preserve"> </w:t>
-      </w:r>
+      </w:pPr>
       <w:r>
         <w:rPr>
           <w:sz w:val="16"/>
           <w:szCs w:val="16"/>
         </w:rPr>
-        <w:t>IF password is breached:</w:t>
+        <w:t xml:space="preserve">        score = 0</w:t>
       </w:r>
     </w:p>
     <w:p>
@@ -3614,7 +3646,7 @@
           <w:sz w:val="16"/>
           <w:szCs w:val="16"/>
         </w:rPr>
-        <w:t xml:space="preserve">        score = 0</w:t>
+        <w:t xml:space="preserve">        DISPLAY "Breach Status: Breached"</w:t>
       </w:r>
     </w:p>
     <w:p>
@@ -3629,7 +3661,7 @@
           <w:sz w:val="16"/>
           <w:szCs w:val="16"/>
         </w:rPr>
-        <w:t xml:space="preserve">        DISPLAY "Breach Status: Breached"</w:t>
+        <w:t xml:space="preserve">    ELSE:</w:t>
       </w:r>
     </w:p>
     <w:p>
@@ -3644,7 +3676,7 @@
           <w:sz w:val="16"/>
           <w:szCs w:val="16"/>
         </w:rPr>
-        <w:t xml:space="preserve">    ELSE:</w:t>
+        <w:t xml:space="preserve">        DISPLAY "Breach Status: Not Breached"</w:t>
       </w:r>
     </w:p>
     <w:p>
@@ -3654,12 +3686,36 @@
           <w:szCs w:val="16"/>
         </w:rPr>
       </w:pPr>
-      <w:r>
+    </w:p>
+    <w:p>
+      <w:pPr>
         <w:rPr>
           <w:sz w:val="16"/>
           <w:szCs w:val="16"/>
         </w:rPr>
-        <w:t xml:space="preserve">        DISPLAY "Breach Status: Not Breached"</w:t>
+      </w:pPr>
+      <w:r>
+        <w:rPr>
+          <w:sz w:val="16"/>
+          <w:szCs w:val="16"/>
+        </w:rPr>
+        <w:t xml:space="preserve">    CALL </w:t>
+      </w:r>
+      <w:proofErr w:type="spellStart"/>
+      <w:r>
+        <w:rPr>
+          <w:sz w:val="16"/>
+          <w:szCs w:val="16"/>
+        </w:rPr>
+        <w:t>strength_status</w:t>
+      </w:r>
+      <w:proofErr w:type="spellEnd"/>
+      <w:r>
+        <w:rPr>
+          <w:sz w:val="16"/>
+          <w:szCs w:val="16"/>
+        </w:rPr>
+        <w:t>(score)</w:t>
       </w:r>
     </w:p>
     <w:p>
@@ -3669,6 +3725,29 @@
           <w:szCs w:val="16"/>
         </w:rPr>
       </w:pPr>
+      <w:r>
+        <w:rPr>
+          <w:sz w:val="16"/>
+          <w:szCs w:val="16"/>
+        </w:rPr>
+        <w:t xml:space="preserve">    CALL </w:t>
+      </w:r>
+      <w:proofErr w:type="spellStart"/>
+      <w:r>
+        <w:rPr>
+          <w:sz w:val="16"/>
+          <w:szCs w:val="16"/>
+        </w:rPr>
+        <w:t>progress_bar_update</w:t>
+      </w:r>
+      <w:proofErr w:type="spellEnd"/>
+      <w:r>
+        <w:rPr>
+          <w:sz w:val="16"/>
+          <w:szCs w:val="16"/>
+        </w:rPr>
+        <w:t>(score)</w:t>
+      </w:r>
     </w:p>
     <w:p>
       <w:pPr>
@@ -3677,28 +3756,36 @@
           <w:szCs w:val="16"/>
         </w:rPr>
       </w:pPr>
-      <w:r>
+    </w:p>
+    <w:p>
+      <w:pPr>
         <w:rPr>
           <w:sz w:val="16"/>
           <w:szCs w:val="16"/>
         </w:rPr>
-        <w:t xml:space="preserve">    CALL </w:t>
-      </w:r>
-      <w:proofErr w:type="spellStart"/>
+      </w:pPr>
       <w:r>
         <w:rPr>
           <w:sz w:val="16"/>
           <w:szCs w:val="16"/>
         </w:rPr>
-        <w:t>strength_status</w:t>
-      </w:r>
-      <w:proofErr w:type="spellEnd"/>
+        <w:t xml:space="preserve">    DISPLAY </w:t>
+      </w:r>
+      <w:proofErr w:type="spellStart"/>
       <w:r>
         <w:rPr>
           <w:sz w:val="16"/>
           <w:szCs w:val="16"/>
         </w:rPr>
-        <w:t>(score)</w:t>
+        <w:t>required_components</w:t>
+      </w:r>
+      <w:proofErr w:type="spellEnd"/>
+      <w:r>
+        <w:rPr>
+          <w:sz w:val="16"/>
+          <w:szCs w:val="16"/>
+        </w:rPr>
+        <w:t xml:space="preserve"> </w:t>
       </w:r>
     </w:p>
     <w:p>
@@ -3713,7 +3800,7 @@
           <w:sz w:val="16"/>
           <w:szCs w:val="16"/>
         </w:rPr>
-        <w:t xml:space="preserve">    CALL </w:t>
+        <w:t xml:space="preserve">    DISPLAY </w:t>
       </w:r>
       <w:proofErr w:type="spellStart"/>
       <w:r>
@@ -3721,7 +3808,7 @@
           <w:sz w:val="16"/>
           <w:szCs w:val="16"/>
         </w:rPr>
-        <w:t>progress_bar_update</w:t>
+        <w:t>weakness_feedback</w:t>
       </w:r>
       <w:proofErr w:type="spellEnd"/>
       <w:r>
@@ -3729,7 +3816,7 @@
           <w:sz w:val="16"/>
           <w:szCs w:val="16"/>
         </w:rPr>
-        <w:t>(score)</w:t>
+        <w:t xml:space="preserve"> </w:t>
       </w:r>
     </w:p>
     <w:p>
@@ -3739,6 +3826,13 @@
           <w:szCs w:val="16"/>
         </w:rPr>
       </w:pPr>
+      <w:r>
+        <w:rPr>
+          <w:sz w:val="16"/>
+          <w:szCs w:val="16"/>
+        </w:rPr>
+        <w:t xml:space="preserve">    DISPLAY feedback </w:t>
+      </w:r>
     </w:p>
     <w:p>
       <w:pPr>
@@ -3747,81 +3841,28 @@
           <w:szCs w:val="16"/>
         </w:rPr>
       </w:pPr>
-      <w:r>
-        <w:rPr>
-          <w:sz w:val="16"/>
-          <w:szCs w:val="16"/>
-        </w:rPr>
-        <w:t xml:space="preserve">    DISPLAY </w:t>
-      </w:r>
-      <w:proofErr w:type="spellStart"/>
-      <w:r>
-        <w:rPr>
-          <w:sz w:val="16"/>
-          <w:szCs w:val="16"/>
-        </w:rPr>
-        <w:t>required_components</w:t>
-      </w:r>
-      <w:proofErr w:type="spellEnd"/>
-      <w:r>
-        <w:rPr>
-          <w:sz w:val="16"/>
-          <w:szCs w:val="16"/>
-        </w:rPr>
-        <w:t xml:space="preserve"> </w:t>
-      </w:r>
     </w:p>
     <w:p>
       <w:pPr>
         <w:rPr>
-          <w:sz w:val="16"/>
-          <w:szCs w:val="16"/>
-        </w:rPr>
-      </w:pPr>
-      <w:r>
-        <w:rPr>
-          <w:sz w:val="16"/>
-          <w:szCs w:val="16"/>
-        </w:rPr>
-        <w:t xml:space="preserve">    DISPLAY </w:t>
-      </w:r>
-      <w:proofErr w:type="spellStart"/>
-      <w:r>
-        <w:rPr>
-          <w:sz w:val="16"/>
-          <w:szCs w:val="16"/>
-        </w:rPr>
-        <w:t>weakness_feedback</w:t>
-      </w:r>
-      <w:proofErr w:type="spellEnd"/>
-      <w:r>
-        <w:rPr>
-          <w:sz w:val="16"/>
-          <w:szCs w:val="16"/>
-        </w:rPr>
-        <w:t xml:space="preserve"> </w:t>
-      </w:r>
+          <w:sz w:val="18"/>
+          <w:szCs w:val="18"/>
+        </w:rPr>
+      </w:pPr>
     </w:p>
     <w:p>
       <w:pPr>
         <w:rPr>
-          <w:sz w:val="16"/>
-          <w:szCs w:val="16"/>
-        </w:rPr>
-      </w:pPr>
-      <w:r>
-        <w:rPr>
-          <w:sz w:val="16"/>
-          <w:szCs w:val="16"/>
-        </w:rPr>
-        <w:t xml:space="preserve">    DISPLAY feedback </w:t>
-      </w:r>
+          <w:sz w:val="18"/>
+          <w:szCs w:val="18"/>
+        </w:rPr>
+      </w:pPr>
     </w:p>
     <w:p>
       <w:pPr>
         <w:rPr>
-          <w:sz w:val="16"/>
-          <w:szCs w:val="16"/>
+          <w:sz w:val="18"/>
+          <w:szCs w:val="18"/>
         </w:rPr>
       </w:pPr>
     </w:p>
@@ -3861,9 +3902,12 @@
       <w:pPr>
         <w:pStyle w:val="Heading2"/>
       </w:pPr>
-      <w:r>
+      <w:bookmarkStart w:id="8" w:name="_Toc201445630"/>
+      <w:r>
+        <w:lastRenderedPageBreak/>
         <w:t>Flowchart</w:t>
       </w:r>
+      <w:bookmarkEnd w:id="8"/>
     </w:p>
     <w:p>
       <w:r>
@@ -3882,22 +3926,28 @@
         <w:t>.</w:t>
       </w:r>
       <w:r>
-        <w:t xml:space="preserve"> </w:t>
-      </w:r>
-      <w:r>
-        <w:t xml:space="preserve"> </w:t>
+        <w:t xml:space="preserve"> Additional functions such as the GUI implementations and password generator </w:t>
+      </w:r>
+      <w:proofErr w:type="gramStart"/>
+      <w:r>
+        <w:t>was</w:t>
+      </w:r>
+      <w:proofErr w:type="gramEnd"/>
+      <w:r>
+        <w:t xml:space="preserve"> excluded.</w:t>
       </w:r>
     </w:p>
+    <w:p/>
     <w:p>
       <w:r>
         <w:rPr>
           <w:noProof/>
         </w:rPr>
         <w:drawing>
-          <wp:inline distT="0" distB="0" distL="0" distR="0" wp14:anchorId="29E0F99C" wp14:editId="2262BC9C">
-            <wp:extent cx="6130925" cy="3495040"/>
-            <wp:effectExtent l="0" t="0" r="3175" b="0"/>
-            <wp:docPr id="1888718105" name="Picture 4" descr="A diagram of a company&#10;&#10;AI-generated content may be incorrect."/>
+          <wp:inline distT="0" distB="0" distL="0" distR="0" wp14:anchorId="094722DE" wp14:editId="3D8E43AE">
+            <wp:extent cx="6130925" cy="3374390"/>
+            <wp:effectExtent l="0" t="0" r="3175" b="3810"/>
+            <wp:docPr id="2010805707" name="Picture 2" descr="A diagram of a company&#10;&#10;AI-generated content may be incorrect."/>
             <wp:cNvGraphicFramePr>
               <a:graphicFrameLocks xmlns:a="http://schemas.openxmlformats.org/drawingml/2006/main" noChangeAspect="1"/>
             </wp:cNvGraphicFramePr>
@@ -3905,11 +3955,11 @@
               <a:graphicData uri="http://schemas.openxmlformats.org/drawingml/2006/picture">
                 <pic:pic xmlns:pic="http://schemas.openxmlformats.org/drawingml/2006/picture">
                   <pic:nvPicPr>
-                    <pic:cNvPr id="1888718105" name="Picture 4" descr="A diagram of a company&#10;&#10;AI-generated content may be incorrect."/>
+                    <pic:cNvPr id="2010805707" name="Picture 2" descr="A diagram of a company&#10;&#10;AI-generated content may be incorrect."/>
                     <pic:cNvPicPr/>
                   </pic:nvPicPr>
                   <pic:blipFill>
-                    <a:blip r:embed="rId13" cstate="print">
+                    <a:blip r:embed="rId15" cstate="print">
                       <a:extLst>
                         <a:ext uri="{28A0092B-C50C-407E-A947-70E740481C1C}">
                           <a14:useLocalDpi xmlns:a14="http://schemas.microsoft.com/office/drawing/2010/main" val="0"/>
@@ -3923,7 +3973,7 @@
                   <pic:spPr>
                     <a:xfrm>
                       <a:off x="0" y="0"/>
-                      <a:ext cx="6130925" cy="3495040"/>
+                      <a:ext cx="6130925" cy="3374390"/>
                     </a:xfrm>
                     <a:prstGeom prst="rect">
                       <a:avLst/>
@@ -3938,26 +3988,26 @@
     </w:p>
     <w:p>
       <w:r>
-        <w:t>This diagram was created and generated with</w:t>
-      </w:r>
-      <w:r>
-        <w:t xml:space="preserve"> </w:t>
-      </w:r>
-      <w:r>
-        <w:t>.</w:t>
+        <w:t xml:space="preserve">This diagram was created and generated </w:t>
+      </w:r>
+      <w:proofErr w:type="gramStart"/>
+      <w:r>
+        <w:t>with .</w:t>
       </w:r>
       <w:proofErr w:type="spellStart"/>
       <w:r>
         <w:t>drawio</w:t>
       </w:r>
       <w:proofErr w:type="spellEnd"/>
+      <w:proofErr w:type="gramEnd"/>
       <w:r>
         <w:t xml:space="preserve">. A copy of template can be found </w:t>
       </w:r>
-      <w:hyperlink r:id="rId14" w:history="1">
+      <w:hyperlink r:id="rId16" w:history="1">
         <w:r>
           <w:rPr>
             <w:rStyle w:val="Hyperlink"/>
+            <w:rFonts w:ascii="Times New Roman" w:hAnsi="Times New Roman"/>
           </w:rPr>
           <w:t>here</w:t>
         </w:r>
@@ -3967,72 +4017,278 @@
       </w:r>
     </w:p>
     <w:p/>
+    <w:p/>
+    <w:p/>
+    <w:p/>
+    <w:p/>
+    <w:p/>
+    <w:p/>
+    <w:p/>
+    <w:p/>
+    <w:p/>
+    <w:p/>
+    <w:p/>
+    <w:p/>
+    <w:p/>
+    <w:p/>
+    <w:p/>
+    <w:p/>
     <w:p>
       <w:pPr>
         <w:pStyle w:val="Heading1"/>
-      </w:pPr>
-      <w:r>
         <w:rPr>
           <w:i/>
           <w:iCs/>
         </w:rPr>
-        <w:t xml:space="preserve"> </w:t>
-      </w:r>
-      <w:r>
+      </w:pPr>
+    </w:p>
+    <w:p>
+      <w:pPr>
+        <w:pStyle w:val="Heading1"/>
         <w:rPr>
           <w:i/>
           <w:iCs/>
         </w:rPr>
-        <w:br w:type="page"/>
-      </w:r>
-      <w:bookmarkStart w:id="5" w:name="_Toc150638075"/>
-      <w:r>
-        <w:lastRenderedPageBreak/>
-        <w:t>Implementation</w:t>
-      </w:r>
-      <w:bookmarkEnd w:id="5"/>
+      </w:pPr>
     </w:p>
     <w:p>
       <w:pPr>
-        <w:pStyle w:val="Heading2"/>
-      </w:pPr>
-      <w:bookmarkStart w:id="6" w:name="_Toc150638076"/>
-      <w:r>
-        <w:t xml:space="preserve">GitHub Repository </w:t>
-      </w:r>
-      <w:r>
-        <w:t>URL</w:t>
-      </w:r>
-      <w:bookmarkEnd w:id="6"/>
+        <w:pStyle w:val="Heading1"/>
+      </w:pPr>
+      <w:r>
+        <w:rPr>
+          <w:i/>
+          <w:iCs/>
+        </w:rPr>
+        <w:t xml:space="preserve"> </w:t>
+      </w:r>
+      <w:bookmarkStart w:id="9" w:name="_Toc201445631"/>
+      <w:r>
+        <w:t>Implementation</w:t>
+      </w:r>
+      <w:bookmarkEnd w:id="9"/>
     </w:p>
     <w:p>
       <w:pPr>
+        <w:pStyle w:val="Heading2"/>
+        <w:rPr>
+          <w:sz w:val="30"/>
+          <w:szCs w:val="30"/>
+        </w:rPr>
+      </w:pPr>
+      <w:bookmarkStart w:id="10" w:name="_Toc201445632"/>
+      <w:r>
+        <w:rPr>
+          <w:sz w:val="30"/>
+          <w:szCs w:val="30"/>
+        </w:rPr>
+        <w:t xml:space="preserve">GitHub Repository </w:t>
+      </w:r>
+      <w:r>
+        <w:rPr>
+          <w:sz w:val="30"/>
+          <w:szCs w:val="30"/>
+        </w:rPr>
+        <w:t>URL</w:t>
+      </w:r>
+      <w:bookmarkEnd w:id="10"/>
+    </w:p>
+    <w:p>
+      <w:pPr>
+        <w:rPr>
+          <w:lang w:val="en-AU" w:eastAsia="en-US"/>
+        </w:rPr>
+      </w:pPr>
+      <w:hyperlink r:id="rId17" w:history="1">
+        <w:r>
+          <w:rPr>
+            <w:rStyle w:val="Hyperlink"/>
+            <w:rFonts w:ascii="Times New Roman" w:hAnsi="Times New Roman"/>
+            <w:lang w:val="en-AU" w:eastAsia="en-US"/>
+          </w:rPr>
+          <w:t>https://github.com/Cruz-Leung/pwd_checker.git</w:t>
+        </w:r>
+      </w:hyperlink>
+    </w:p>
+    <w:p>
+      <w:pPr>
+        <w:rPr>
+          <w:lang w:val="en-AU" w:eastAsia="en-US"/>
+        </w:rPr>
+      </w:pPr>
+    </w:p>
+    <w:p>
+      <w:pPr>
+        <w:pStyle w:val="Heading2"/>
+        <w:jc w:val="center"/>
+      </w:pPr>
+      <w:bookmarkStart w:id="11" w:name="_Toc201445633"/>
+      <w:r>
+        <w:rPr>
+          <w:noProof/>
+        </w:rPr>
+        <w:drawing>
+          <wp:inline distT="0" distB="0" distL="0" distR="0" wp14:anchorId="74F38253" wp14:editId="737DD62C">
+            <wp:extent cx="4654847" cy="3422072"/>
+            <wp:effectExtent l="0" t="0" r="6350" b="0"/>
+            <wp:docPr id="692947721" name="Picture 16"/>
+            <wp:cNvGraphicFramePr>
+              <a:graphicFrameLocks xmlns:a="http://schemas.openxmlformats.org/drawingml/2006/main" noChangeAspect="1"/>
+            </wp:cNvGraphicFramePr>
+            <a:graphic xmlns:a="http://schemas.openxmlformats.org/drawingml/2006/main">
+              <a:graphicData uri="http://schemas.openxmlformats.org/drawingml/2006/picture">
+                <pic:pic xmlns:pic="http://schemas.openxmlformats.org/drawingml/2006/picture">
+                  <pic:nvPicPr>
+                    <pic:cNvPr id="692947721" name="Picture 692947721"/>
+                    <pic:cNvPicPr/>
+                  </pic:nvPicPr>
+                  <pic:blipFill>
+                    <a:blip r:embed="rId18" cstate="print">
+                      <a:extLst>
+                        <a:ext uri="{28A0092B-C50C-407E-A947-70E740481C1C}">
+                          <a14:useLocalDpi xmlns:a14="http://schemas.microsoft.com/office/drawing/2010/main" val="0"/>
+                        </a:ext>
+                      </a:extLst>
+                    </a:blip>
+                    <a:stretch>
+                      <a:fillRect/>
+                    </a:stretch>
+                  </pic:blipFill>
+                  <pic:spPr>
+                    <a:xfrm>
+                      <a:off x="0" y="0"/>
+                      <a:ext cx="4683522" cy="3443153"/>
+                    </a:xfrm>
+                    <a:prstGeom prst="rect">
+                      <a:avLst/>
+                    </a:prstGeom>
+                  </pic:spPr>
+                </pic:pic>
+              </a:graphicData>
+            </a:graphic>
+          </wp:inline>
+        </w:drawing>
+      </w:r>
+      <w:bookmarkEnd w:id="11"/>
+    </w:p>
+    <w:p>
+      <w:pPr>
+        <w:pStyle w:val="Heading2"/>
+        <w:jc w:val="center"/>
+      </w:pPr>
+      <w:bookmarkStart w:id="12" w:name="_Toc201445634"/>
+      <w:r>
+        <w:rPr>
+          <w:noProof/>
+        </w:rPr>
+        <w:drawing>
+          <wp:inline distT="0" distB="0" distL="0" distR="0" wp14:anchorId="2D07ABD9" wp14:editId="62F1DB7B">
+            <wp:extent cx="4689778" cy="2756463"/>
+            <wp:effectExtent l="0" t="0" r="0" b="0"/>
+            <wp:docPr id="956022239" name="Picture 17" descr="A screenshot of a computer program&#10;&#10;AI-generated content may be incorrect."/>
+            <wp:cNvGraphicFramePr>
+              <a:graphicFrameLocks xmlns:a="http://schemas.openxmlformats.org/drawingml/2006/main" noChangeAspect="1"/>
+            </wp:cNvGraphicFramePr>
+            <a:graphic xmlns:a="http://schemas.openxmlformats.org/drawingml/2006/main">
+              <a:graphicData uri="http://schemas.openxmlformats.org/drawingml/2006/picture">
+                <pic:pic xmlns:pic="http://schemas.openxmlformats.org/drawingml/2006/picture">
+                  <pic:nvPicPr>
+                    <pic:cNvPr id="956022239" name="Picture 17" descr="A screenshot of a computer program&#10;&#10;AI-generated content may be incorrect."/>
+                    <pic:cNvPicPr/>
+                  </pic:nvPicPr>
+                  <pic:blipFill>
+                    <a:blip r:embed="rId19" cstate="print">
+                      <a:extLst>
+                        <a:ext uri="{28A0092B-C50C-407E-A947-70E740481C1C}">
+                          <a14:useLocalDpi xmlns:a14="http://schemas.microsoft.com/office/drawing/2010/main" val="0"/>
+                        </a:ext>
+                      </a:extLst>
+                    </a:blip>
+                    <a:stretch>
+                      <a:fillRect/>
+                    </a:stretch>
+                  </pic:blipFill>
+                  <pic:spPr>
+                    <a:xfrm>
+                      <a:off x="0" y="0"/>
+                      <a:ext cx="4956304" cy="2913116"/>
+                    </a:xfrm>
+                    <a:prstGeom prst="rect">
+                      <a:avLst/>
+                    </a:prstGeom>
+                  </pic:spPr>
+                </pic:pic>
+              </a:graphicData>
+            </a:graphic>
+          </wp:inline>
+        </w:drawing>
+      </w:r>
+      <w:bookmarkEnd w:id="12"/>
+    </w:p>
+    <w:p>
+      <w:pPr>
         <w:autoSpaceDE w:val="0"/>
         <w:autoSpaceDN w:val="0"/>
-        <w:rPr>
-          <w:b/>
-          <w:bCs/>
-          <w:color w:val="002664"/>
-          <w:sz w:val="34"/>
-          <w:szCs w:val="34"/>
-        </w:rPr>
-      </w:pPr>
-      <w:r>
-        <w:rPr>
-          <w:b/>
-          <w:bCs/>
-          <w:color w:val="002664"/>
-          <w:sz w:val="34"/>
-          <w:szCs w:val="34"/>
-        </w:rPr>
-        <w:br w:type="page"/>
+        <w:jc w:val="center"/>
+        <w:rPr>
+          <w:rFonts w:ascii="Arial" w:hAnsi="Arial" w:cs="Arial"/>
+        </w:rPr>
+        <w:sectPr>
+          <w:pgSz w:w="11910" w:h="16850"/>
+          <w:pgMar w:top="500" w:right="1135" w:bottom="700" w:left="1120" w:header="0" w:footer="485" w:gutter="0"/>
+          <w:cols w:space="720"/>
+          <w:docGrid w:linePitch="272"/>
+        </w:sectPr>
+      </w:pPr>
+      <w:r>
+        <w:rPr>
+          <w:rFonts w:ascii="Arial" w:hAnsi="Arial" w:cs="Arial"/>
+          <w:i/>
+          <w:iCs/>
+          <w:color w:val="000000" w:themeColor="text1"/>
+          <w:szCs w:val="20"/>
+        </w:rPr>
+        <w:t>This GitHub README.md was created using</w:t>
+      </w:r>
+      <w:r>
+        <w:rPr>
+          <w:rFonts w:ascii="Arial" w:hAnsi="Arial" w:cs="Arial"/>
+          <w:i/>
+          <w:iCs/>
+          <w:color w:val="000000" w:themeColor="text1"/>
+          <w:szCs w:val="20"/>
+        </w:rPr>
+        <w:t xml:space="preserve"> </w:t>
+      </w:r>
+      <w:hyperlink r:id="rId20" w:history="1">
+        <w:r>
+          <w:rPr>
+            <w:rStyle w:val="Hyperlink"/>
+            <w:rFonts w:cs="Arial"/>
+            <w:i/>
+            <w:iCs/>
+            <w:szCs w:val="20"/>
+          </w:rPr>
+          <w:t>readme</w:t>
+        </w:r>
+      </w:hyperlink>
+      <w:r>
+        <w:rPr>
+          <w:rFonts w:ascii="Arial" w:hAnsi="Arial" w:cs="Arial"/>
+          <w:i/>
+          <w:iCs/>
+          <w:color w:val="000000" w:themeColor="text1"/>
+          <w:szCs w:val="20"/>
+        </w:rPr>
+        <w:t>.</w:t>
       </w:r>
     </w:p>
     <w:p>
       <w:pPr>
         <w:pStyle w:val="Heading1"/>
-      </w:pPr>
-      <w:bookmarkStart w:id="7" w:name="_Toc150638077"/>
+        <w:ind w:left="0" w:firstLine="0"/>
+      </w:pPr>
+      <w:bookmarkStart w:id="13" w:name="_Toc201445635"/>
       <w:r>
         <w:lastRenderedPageBreak/>
         <w:t>Testin</w:t>
@@ -4040,7 +4296,7 @@
       <w:r>
         <w:t>g</w:t>
       </w:r>
-      <w:bookmarkEnd w:id="7"/>
+      <w:bookmarkEnd w:id="13"/>
     </w:p>
     <w:p>
       <w:pPr>
@@ -4079,7 +4335,7 @@
         </w:rPr>
         <w:t xml:space="preserve">, please report to </w:t>
       </w:r>
-      <w:hyperlink r:id="rId15" w:history="1">
+      <w:hyperlink r:id="rId21" w:history="1">
         <w:r>
           <w:rPr>
             <w:rStyle w:val="Hyperlink"/>
@@ -4494,7 +4750,7 @@
                           <pic:cNvPicPr/>
                         </pic:nvPicPr>
                         <pic:blipFill>
-                          <a:blip r:embed="rId16" cstate="print">
+                          <a:blip r:embed="rId22" cstate="print">
                             <a:extLst>
                               <a:ext uri="{28A0092B-C50C-407E-A947-70E740481C1C}">
                                 <a14:useLocalDpi xmlns:a14="http://schemas.microsoft.com/office/drawing/2010/main" val="0"/>
@@ -4722,7 +4978,7 @@
                           <pic:cNvPicPr/>
                         </pic:nvPicPr>
                         <pic:blipFill>
-                          <a:blip r:embed="rId17" cstate="print">
+                          <a:blip r:embed="rId23" cstate="print">
                             <a:extLst>
                               <a:ext uri="{28A0092B-C50C-407E-A947-70E740481C1C}">
                                 <a14:useLocalDpi xmlns:a14="http://schemas.microsoft.com/office/drawing/2010/main" val="0"/>
@@ -4963,7 +5219,7 @@
                           <pic:cNvPicPr/>
                         </pic:nvPicPr>
                         <pic:blipFill>
-                          <a:blip r:embed="rId18" cstate="print">
+                          <a:blip r:embed="rId24" cstate="print">
                             <a:extLst>
                               <a:ext uri="{28A0092B-C50C-407E-A947-70E740481C1C}">
                                 <a14:useLocalDpi xmlns:a14="http://schemas.microsoft.com/office/drawing/2010/main" val="0"/>
@@ -5204,7 +5460,7 @@
                           <pic:cNvPicPr/>
                         </pic:nvPicPr>
                         <pic:blipFill>
-                          <a:blip r:embed="rId19" cstate="print">
+                          <a:blip r:embed="rId25" cstate="print">
                             <a:extLst>
                               <a:ext uri="{28A0092B-C50C-407E-A947-70E740481C1C}">
                                 <a14:useLocalDpi xmlns:a14="http://schemas.microsoft.com/office/drawing/2010/main" val="0"/>
@@ -5448,7 +5704,7 @@
                           <pic:cNvPicPr/>
                         </pic:nvPicPr>
                         <pic:blipFill>
-                          <a:blip r:embed="rId20" cstate="print">
+                          <a:blip r:embed="rId26" cstate="print">
                             <a:extLst>
                               <a:ext uri="{28A0092B-C50C-407E-A947-70E740481C1C}">
                                 <a14:useLocalDpi xmlns:a14="http://schemas.microsoft.com/office/drawing/2010/main" val="0"/>
@@ -5543,6 +5799,29 @@
               </w:rPr>
               <w:t xml:space="preserve">Long, diverse, </w:t>
             </w:r>
+            <w:r>
+              <w:rPr>
+                <w:sz w:val="20"/>
+                <w:szCs w:val="20"/>
+              </w:rPr>
+              <w:t xml:space="preserve">possible crash or </w:t>
+            </w:r>
+            <w:proofErr w:type="spellStart"/>
+            <w:r>
+              <w:rPr>
+                <w:sz w:val="20"/>
+                <w:szCs w:val="20"/>
+              </w:rPr>
+              <w:t>miscalculati</w:t>
+            </w:r>
+            <w:proofErr w:type="spellEnd"/>
+            <w:r>
+              <w:rPr>
+                <w:sz w:val="20"/>
+                <w:szCs w:val="20"/>
+              </w:rPr>
+              <w:t>-on of score</w:t>
+            </w:r>
           </w:p>
         </w:tc>
         <w:tc>
@@ -5652,7 +5931,7 @@
                           <pic:cNvPicPr/>
                         </pic:nvPicPr>
                         <pic:blipFill>
-                          <a:blip r:embed="rId21" cstate="print">
+                          <a:blip r:embed="rId27" cstate="print">
                             <a:extLst>
                               <a:ext uri="{28A0092B-C50C-407E-A947-70E740481C1C}">
                                 <a14:useLocalDpi xmlns:a14="http://schemas.microsoft.com/office/drawing/2010/main" val="0"/>
@@ -5895,7 +6174,7 @@
                           <pic:cNvPicPr/>
                         </pic:nvPicPr>
                         <pic:blipFill>
-                          <a:blip r:embed="rId22" cstate="print">
+                          <a:blip r:embed="rId28" cstate="print">
                             <a:extLst>
                               <a:ext uri="{28A0092B-C50C-407E-A947-70E740481C1C}">
                                 <a14:useLocalDpi xmlns:a14="http://schemas.microsoft.com/office/drawing/2010/main" val="0"/>
@@ -6119,7 +6398,7 @@
                           <pic:cNvPicPr/>
                         </pic:nvPicPr>
                         <pic:blipFill>
-                          <a:blip r:embed="rId23" cstate="print">
+                          <a:blip r:embed="rId29" cstate="print">
                             <a:extLst>
                               <a:ext uri="{28A0092B-C50C-407E-A947-70E740481C1C}">
                                 <a14:useLocalDpi xmlns:a14="http://schemas.microsoft.com/office/drawing/2010/main" val="0"/>
@@ -6360,7 +6639,7 @@
                           <pic:cNvPicPr/>
                         </pic:nvPicPr>
                         <pic:blipFill>
-                          <a:blip r:embed="rId24" cstate="print">
+                          <a:blip r:embed="rId30" cstate="print">
                             <a:extLst>
                               <a:ext uri="{28A0092B-C50C-407E-A947-70E740481C1C}">
                                 <a14:useLocalDpi xmlns:a14="http://schemas.microsoft.com/office/drawing/2010/main" val="0"/>
@@ -6579,7 +6858,7 @@
                           <pic:cNvPicPr/>
                         </pic:nvPicPr>
                         <pic:blipFill>
-                          <a:blip r:embed="rId25" cstate="print">
+                          <a:blip r:embed="rId31" cstate="print">
                             <a:extLst>
                               <a:ext uri="{28A0092B-C50C-407E-A947-70E740481C1C}">
                                 <a14:useLocalDpi xmlns:a14="http://schemas.microsoft.com/office/drawing/2010/main" val="0"/>
@@ -6611,20 +6890,696 @@
     </w:tbl>
     <w:p>
       <w:pPr>
+        <w:rPr>
+          <w:lang w:val="en-AU" w:eastAsia="en-US"/>
+        </w:rPr>
+      </w:pPr>
+    </w:p>
+    <w:p>
+      <w:pPr>
+        <w:rPr>
+          <w:lang w:val="en-AU" w:eastAsia="en-US"/>
+        </w:rPr>
+      </w:pPr>
+    </w:p>
+    <w:p>
+      <w:pPr>
+        <w:rPr>
+          <w:lang w:val="en-AU" w:eastAsia="en-US"/>
+        </w:rPr>
+      </w:pPr>
+    </w:p>
+    <w:p>
+      <w:pPr>
         <w:pStyle w:val="Heading1"/>
-        <w:rPr>
-          <w:sz w:val="20"/>
-          <w:szCs w:val="20"/>
+        <w:ind w:left="0" w:firstLine="0"/>
+      </w:pPr>
+      <w:bookmarkStart w:id="14" w:name="_Toc201445636"/>
+      <w:r>
+        <w:lastRenderedPageBreak/>
+        <w:t>P</w:t>
+      </w:r>
+      <w:r>
+        <w:t>roject Reflection</w:t>
+      </w:r>
+      <w:bookmarkEnd w:id="14"/>
+    </w:p>
+    <w:p>
+      <w:pPr>
+        <w:rPr>
+          <w:rFonts w:ascii="Arial" w:hAnsi="Arial" w:cs="Arial"/>
+        </w:rPr>
+      </w:pPr>
+      <w:r>
+        <w:rPr>
+          <w:rFonts w:ascii="Arial" w:hAnsi="Arial" w:cs="Arial"/>
+        </w:rPr>
+        <w:t xml:space="preserve">My planning phase of the algorithm </w:t>
+      </w:r>
+      <w:r>
+        <w:rPr>
+          <w:rFonts w:ascii="Arial" w:hAnsi="Arial" w:cs="Arial"/>
+        </w:rPr>
+        <w:t xml:space="preserve">began withdrawing multiple physical sketches and storyboards of my user-interface (GUI) for my application. This was different from the last assessment where I began with direct coding, as were my previous experiences with long projects. By learning through challenges and problems I faced last project, I was able to plan out an initial design before beginning to code for the GUI using a </w:t>
+      </w:r>
+      <w:proofErr w:type="spellStart"/>
+      <w:r>
+        <w:rPr>
+          <w:rFonts w:ascii="Arial" w:hAnsi="Arial" w:cs="Arial"/>
+        </w:rPr>
+        <w:t>Gooeypie</w:t>
+      </w:r>
+      <w:proofErr w:type="spellEnd"/>
+      <w:r>
+        <w:rPr>
+          <w:rFonts w:ascii="Arial" w:hAnsi="Arial" w:cs="Arial"/>
+        </w:rPr>
+        <w:t xml:space="preserve"> library. This gave me the ability to code with a vision and plan, whereas I was met with confusion and many errors as my code sized increased in my previous project</w:t>
+      </w:r>
+      <w:r>
+        <w:rPr>
+          <w:rFonts w:ascii="Arial" w:hAnsi="Arial" w:cs="Arial"/>
+        </w:rPr>
+        <w:t>s</w:t>
+      </w:r>
+      <w:r>
+        <w:rPr>
+          <w:rFonts w:ascii="Arial" w:hAnsi="Arial" w:cs="Arial"/>
+        </w:rPr>
+        <w:t>.</w:t>
+      </w:r>
+      <w:r>
+        <w:rPr>
+          <w:rFonts w:ascii="Arial" w:hAnsi="Arial" w:cs="Arial"/>
+        </w:rPr>
+        <w:t xml:space="preserve"> However, I was </w:t>
+      </w:r>
+      <w:r>
+        <w:rPr>
+          <w:rFonts w:ascii="Arial" w:hAnsi="Arial" w:cs="Arial"/>
+        </w:rPr>
+        <w:t xml:space="preserve">still </w:t>
+      </w:r>
+      <w:r>
+        <w:rPr>
+          <w:rFonts w:ascii="Arial" w:hAnsi="Arial" w:cs="Arial"/>
+        </w:rPr>
+        <w:t xml:space="preserve">met with </w:t>
+      </w:r>
+      <w:r>
+        <w:rPr>
+          <w:rFonts w:ascii="Arial" w:hAnsi="Arial" w:cs="Arial"/>
+        </w:rPr>
+        <w:t>algorithmic and logic problems</w:t>
+      </w:r>
+      <w:r>
+        <w:rPr>
+          <w:rFonts w:ascii="Arial" w:hAnsi="Arial" w:cs="Arial"/>
+        </w:rPr>
+        <w:t xml:space="preserve"> as </w:t>
+      </w:r>
+      <w:r>
+        <w:rPr>
+          <w:rFonts w:ascii="Arial" w:hAnsi="Arial" w:cs="Arial"/>
+        </w:rPr>
+        <w:t xml:space="preserve">I began my code for logic and the algorithm of the Password Checker, as I began with direct coding </w:t>
+      </w:r>
+      <w:r>
+        <w:rPr>
+          <w:rFonts w:ascii="Arial" w:hAnsi="Arial" w:cs="Arial"/>
+        </w:rPr>
+        <w:t>for this part</w:t>
+      </w:r>
+      <w:r>
+        <w:rPr>
+          <w:rFonts w:ascii="Arial" w:hAnsi="Arial" w:cs="Arial"/>
+        </w:rPr>
+        <w:t xml:space="preserve">. This helped me realize that charts such as flowcharts should be created and planned out before the project, </w:t>
+      </w:r>
+      <w:proofErr w:type="gramStart"/>
+      <w:r>
+        <w:rPr>
+          <w:rFonts w:ascii="Arial" w:hAnsi="Arial" w:cs="Arial"/>
+        </w:rPr>
+        <w:t>in order to</w:t>
+      </w:r>
+      <w:proofErr w:type="gramEnd"/>
+      <w:r>
+        <w:rPr>
+          <w:rFonts w:ascii="Arial" w:hAnsi="Arial" w:cs="Arial"/>
+        </w:rPr>
+        <w:t xml:space="preserve"> have a structured plan and direction to my heavy and confusing algorithmic code.</w:t>
+      </w:r>
+    </w:p>
+    <w:p>
+      <w:pPr>
+        <w:rPr>
+          <w:rFonts w:ascii="Arial" w:hAnsi="Arial" w:cs="Arial"/>
+        </w:rPr>
+      </w:pPr>
+    </w:p>
+    <w:p>
+      <w:pPr>
+        <w:rPr>
+          <w:rFonts w:ascii="Arial" w:hAnsi="Arial" w:cs="Arial"/>
+        </w:rPr>
+      </w:pPr>
+      <w:r>
+        <w:rPr>
+          <w:rFonts w:ascii="Arial" w:hAnsi="Arial" w:cs="Arial"/>
+        </w:rPr>
+        <w:t>At the start of my coding journey for this project, I was met with difficulties</w:t>
+      </w:r>
+      <w:r>
+        <w:rPr>
+          <w:rFonts w:ascii="Arial" w:hAnsi="Arial" w:cs="Arial"/>
+        </w:rPr>
+        <w:t xml:space="preserve"> such as familiarizing with Gooeypie, a GUI library that I’ve never used</w:t>
+      </w:r>
+      <w:r>
+        <w:rPr>
+          <w:rFonts w:ascii="Arial" w:hAnsi="Arial" w:cs="Arial"/>
+        </w:rPr>
+        <w:t xml:space="preserve">. </w:t>
+      </w:r>
+      <w:r>
+        <w:rPr>
+          <w:rFonts w:ascii="Arial" w:hAnsi="Arial" w:cs="Arial"/>
+        </w:rPr>
+        <w:t xml:space="preserve">With millions of online resources available, I was able to watch and learn professionals use GUI libraries, especially Gooeypie, which greatly assisted me with my GUI code. My </w:t>
+      </w:r>
+      <w:r>
+        <w:rPr>
+          <w:rFonts w:ascii="Arial" w:hAnsi="Arial" w:cs="Arial"/>
+        </w:rPr>
+        <w:t>drawn-out</w:t>
+      </w:r>
+      <w:r>
+        <w:rPr>
+          <w:rFonts w:ascii="Arial" w:hAnsi="Arial" w:cs="Arial"/>
+        </w:rPr>
+        <w:t xml:space="preserve"> storyboards were also able to assist me in the direction of my designs, giving me a structured plan to design my user-interface.</w:t>
+      </w:r>
+    </w:p>
+    <w:p>
+      <w:pPr>
+        <w:rPr>
+          <w:rFonts w:ascii="Arial" w:hAnsi="Arial" w:cs="Arial"/>
+        </w:rPr>
+      </w:pPr>
+    </w:p>
+    <w:p>
+      <w:pPr>
+        <w:rPr>
+          <w:rFonts w:ascii="Arial" w:hAnsi="Arial" w:cs="Arial"/>
+        </w:rPr>
+      </w:pPr>
+      <w:r>
+        <w:rPr>
+          <w:rFonts w:ascii="Arial" w:hAnsi="Arial" w:cs="Arial"/>
+        </w:rPr>
+        <w:t xml:space="preserve">I also encountered confusion with </w:t>
+      </w:r>
+      <w:r>
+        <w:rPr>
+          <w:rFonts w:ascii="Arial" w:hAnsi="Arial" w:cs="Arial"/>
+        </w:rPr>
+        <w:t>the many validation functions in my code, such as the common password check, dictionary check</w:t>
+      </w:r>
+      <w:r>
+        <w:rPr>
+          <w:rFonts w:ascii="Arial" w:hAnsi="Arial" w:cs="Arial"/>
+        </w:rPr>
+        <w:t xml:space="preserve">. </w:t>
+      </w:r>
+      <w:r>
+        <w:rPr>
+          <w:rFonts w:ascii="Arial" w:hAnsi="Arial" w:cs="Arial"/>
+        </w:rPr>
+        <w:t xml:space="preserve">I was quite unfamiliar with the concept of return values and function parameters, which was crucial to create a complex password checking tool. </w:t>
+      </w:r>
+      <w:r>
+        <w:rPr>
+          <w:rFonts w:ascii="Arial" w:hAnsi="Arial" w:cs="Arial"/>
+        </w:rPr>
+        <w:t xml:space="preserve">Overtime, I started to be more familiar with </w:t>
+      </w:r>
+      <w:r>
+        <w:rPr>
+          <w:rFonts w:ascii="Arial" w:hAnsi="Arial" w:cs="Arial"/>
+        </w:rPr>
+        <w:t xml:space="preserve">Python </w:t>
+      </w:r>
+      <w:r>
+        <w:rPr>
+          <w:rFonts w:ascii="Arial" w:hAnsi="Arial" w:cs="Arial"/>
+        </w:rPr>
+        <w:t xml:space="preserve">and the </w:t>
+      </w:r>
+      <w:r>
+        <w:rPr>
+          <w:rFonts w:ascii="Arial" w:hAnsi="Arial" w:cs="Arial"/>
+        </w:rPr>
+        <w:t>function</w:t>
+      </w:r>
+      <w:r>
+        <w:rPr>
+          <w:rFonts w:ascii="Arial" w:hAnsi="Arial" w:cs="Arial"/>
+        </w:rPr>
+        <w:t>s</w:t>
+      </w:r>
+      <w:r>
+        <w:rPr>
+          <w:rFonts w:ascii="Arial" w:hAnsi="Arial" w:cs="Arial"/>
+        </w:rPr>
+        <w:t xml:space="preserve">, particularly in </w:t>
+      </w:r>
+      <w:r>
+        <w:rPr>
+          <w:rFonts w:ascii="Arial" w:hAnsi="Arial" w:cs="Arial"/>
+        </w:rPr>
+        <w:t>calling out functions with the use of different parameters, as well as creating and iterating through large documents and files, such as txt and csv files</w:t>
+      </w:r>
+      <w:r>
+        <w:rPr>
+          <w:rFonts w:ascii="Arial" w:hAnsi="Arial" w:cs="Arial"/>
+        </w:rPr>
+        <w:t xml:space="preserve">. </w:t>
+      </w:r>
+      <w:r>
+        <w:rPr>
+          <w:rFonts w:ascii="Arial" w:hAnsi="Arial" w:cs="Arial"/>
+        </w:rPr>
+        <w:t xml:space="preserve">By breaking down each function one by one and connecting it with my main function, I was able to resolve any system and syntax </w:t>
+      </w:r>
+      <w:r>
+        <w:rPr>
+          <w:rFonts w:ascii="Arial" w:hAnsi="Arial" w:cs="Arial"/>
+        </w:rPr>
+        <w:t xml:space="preserve">errors </w:t>
+      </w:r>
+      <w:r>
+        <w:rPr>
+          <w:rFonts w:ascii="Arial" w:hAnsi="Arial" w:cs="Arial"/>
+        </w:rPr>
+        <w:t xml:space="preserve">within my code. </w:t>
+      </w:r>
+    </w:p>
+    <w:p>
+      <w:pPr>
+        <w:rPr>
+          <w:rFonts w:ascii="Arial" w:hAnsi="Arial" w:cs="Arial"/>
+        </w:rPr>
+      </w:pPr>
+    </w:p>
+    <w:p>
+      <w:pPr>
+        <w:rPr>
+          <w:rFonts w:ascii="Arial" w:hAnsi="Arial" w:cs="Arial"/>
+        </w:rPr>
+      </w:pPr>
+      <w:r>
+        <w:rPr>
+          <w:rFonts w:ascii="Arial" w:hAnsi="Arial" w:cs="Arial"/>
+        </w:rPr>
+        <w:t xml:space="preserve">Lastly, I encountered many problems and errors when trying to implement a </w:t>
+      </w:r>
+      <w:proofErr w:type="spellStart"/>
+      <w:r>
+        <w:rPr>
+          <w:rFonts w:ascii="Arial" w:hAnsi="Arial" w:cs="Arial"/>
+        </w:rPr>
+        <w:t>HaveIbeenPwned</w:t>
+      </w:r>
+      <w:proofErr w:type="spellEnd"/>
+      <w:r>
+        <w:rPr>
+          <w:rFonts w:ascii="Arial" w:hAnsi="Arial" w:cs="Arial"/>
+        </w:rPr>
+        <w:t xml:space="preserve"> API, where server limitations and restriction</w:t>
+      </w:r>
+      <w:r>
+        <w:rPr>
+          <w:rFonts w:ascii="Arial" w:hAnsi="Arial" w:cs="Arial"/>
+        </w:rPr>
+        <w:t>,</w:t>
+      </w:r>
+      <w:r>
+        <w:rPr>
+          <w:rFonts w:ascii="Arial" w:hAnsi="Arial" w:cs="Arial"/>
+        </w:rPr>
+        <w:t xml:space="preserve"> with the combination of poor school network and strict firewall</w:t>
+      </w:r>
+      <w:r>
+        <w:rPr>
+          <w:rFonts w:ascii="Arial" w:hAnsi="Arial" w:cs="Arial"/>
+        </w:rPr>
+        <w:t>,</w:t>
+      </w:r>
+      <w:r>
+        <w:rPr>
+          <w:rFonts w:ascii="Arial" w:hAnsi="Arial" w:cs="Arial"/>
+        </w:rPr>
+        <w:t xml:space="preserve"> made my code </w:t>
+      </w:r>
+      <w:r>
+        <w:rPr>
+          <w:rFonts w:ascii="Arial" w:hAnsi="Arial" w:cs="Arial"/>
+        </w:rPr>
+        <w:t xml:space="preserve">extremely slow, and unusable. </w:t>
+      </w:r>
+      <w:r>
+        <w:rPr>
+          <w:rFonts w:ascii="Arial" w:hAnsi="Arial" w:cs="Arial"/>
+        </w:rPr>
+        <w:t xml:space="preserve">After many attempts of different APIs and servers, I was still left with an extremely slow application, where my API still only worked for about 40% of the time. In the end, I was able to get assistant by </w:t>
+      </w:r>
+      <w:r>
+        <w:rPr>
+          <w:rFonts w:ascii="Arial" w:hAnsi="Arial" w:cs="Arial"/>
+        </w:rPr>
+        <w:t xml:space="preserve">my teacher, </w:t>
+      </w:r>
+      <w:proofErr w:type="spellStart"/>
+      <w:r>
+        <w:rPr>
+          <w:rFonts w:ascii="Arial" w:hAnsi="Arial" w:cs="Arial"/>
+        </w:rPr>
+        <w:t>Mr</w:t>
+      </w:r>
+      <w:proofErr w:type="spellEnd"/>
+      <w:r>
+        <w:rPr>
+          <w:rFonts w:ascii="Arial" w:hAnsi="Arial" w:cs="Arial"/>
+        </w:rPr>
+        <w:t xml:space="preserve"> </w:t>
+      </w:r>
+      <w:r>
+        <w:rPr>
+          <w:rFonts w:ascii="Arial" w:hAnsi="Arial" w:cs="Arial"/>
+        </w:rPr>
+        <w:t xml:space="preserve">Fong, who helped me find an API that doesn’t require “pip installs”, allowing my code to reach the server without needing to use my device as a user-agent. To my surprise, my code worked very smoothly and accurately with the new API, and I was able to continue with my other goals of the projects after. </w:t>
+      </w:r>
+    </w:p>
+    <w:p>
+      <w:pPr>
+        <w:rPr>
+          <w:rFonts w:ascii="Arial" w:hAnsi="Arial" w:cs="Arial"/>
+        </w:rPr>
+      </w:pPr>
+    </w:p>
+    <w:p>
+      <w:pPr>
+        <w:rPr>
+          <w:rFonts w:ascii="Arial" w:hAnsi="Arial" w:cs="Arial"/>
+        </w:rPr>
+      </w:pPr>
+    </w:p>
+    <w:p>
+      <w:pPr>
+        <w:rPr>
+          <w:rFonts w:ascii="Arial" w:hAnsi="Arial" w:cs="Arial"/>
+        </w:rPr>
+      </w:pPr>
+      <w:r>
+        <w:rPr>
+          <w:rFonts w:ascii="Arial" w:hAnsi="Arial" w:cs="Arial"/>
+        </w:rPr>
+        <w:t>The GitHub repository management was a</w:t>
+      </w:r>
+      <w:r>
+        <w:rPr>
+          <w:rFonts w:ascii="Arial" w:hAnsi="Arial" w:cs="Arial"/>
+        </w:rPr>
+        <w:t>nother</w:t>
+      </w:r>
+      <w:r>
+        <w:rPr>
+          <w:rFonts w:ascii="Arial" w:hAnsi="Arial" w:cs="Arial"/>
+        </w:rPr>
+        <w:t xml:space="preserve"> rewarding aspect of the project, particularly with the utilization of readme.io. This provided me a good base for efficient documentation throughout the project, which gave me a good, structured idea on how I wrote my code before</w:t>
+      </w:r>
+      <w:r>
+        <w:rPr>
+          <w:rFonts w:ascii="Arial" w:hAnsi="Arial" w:cs="Arial"/>
+        </w:rPr>
+        <w:t>. Not only was I able to retrace deleted code that I needed to reuse, it also greatly</w:t>
+      </w:r>
+      <w:r>
+        <w:rPr>
+          <w:rFonts w:ascii="Arial" w:hAnsi="Arial" w:cs="Arial"/>
+        </w:rPr>
+        <w:t xml:space="preserve"> improv</w:t>
+      </w:r>
+      <w:r>
+        <w:rPr>
+          <w:rFonts w:ascii="Arial" w:hAnsi="Arial" w:cs="Arial"/>
+        </w:rPr>
+        <w:t>ed</w:t>
+      </w:r>
+      <w:r>
+        <w:rPr>
+          <w:rFonts w:ascii="Arial" w:hAnsi="Arial" w:cs="Arial"/>
+        </w:rPr>
+        <w:t xml:space="preserve"> efficiency on future bug fixes and patch notes on earlier codes. </w:t>
+      </w:r>
+      <w:r>
+        <w:rPr>
+          <w:rFonts w:ascii="Arial" w:hAnsi="Arial" w:cs="Arial"/>
+        </w:rPr>
+        <w:t xml:space="preserve">However, I was met with various </w:t>
+      </w:r>
+      <w:r>
+        <w:rPr>
+          <w:rFonts w:ascii="Arial" w:hAnsi="Arial" w:cs="Arial"/>
+        </w:rPr>
+        <w:t>GitHub</w:t>
+      </w:r>
+      <w:r>
+        <w:rPr>
+          <w:rFonts w:ascii="Arial" w:hAnsi="Arial" w:cs="Arial"/>
+        </w:rPr>
+        <w:t xml:space="preserve"> repository issues where I was unable to create a new repository, as well as locating my new files into it. This led to some earlier codes to be saved in my repositories for my previous project, which was annoying and difficult to </w:t>
+      </w:r>
+      <w:r>
+        <w:rPr>
+          <w:rFonts w:ascii="Arial" w:hAnsi="Arial" w:cs="Arial"/>
+        </w:rPr>
+        <w:lastRenderedPageBreak/>
+        <w:t xml:space="preserve">retrace. </w:t>
+      </w:r>
+      <w:r>
+        <w:rPr>
+          <w:rFonts w:ascii="Arial" w:hAnsi="Arial" w:cs="Arial"/>
+        </w:rPr>
+        <w:t>This project allowed me to be more familiarize with the inner workings and the usage of GitHub, skills that can significantly assist me in my future projects.</w:t>
+      </w:r>
+    </w:p>
+    <w:p>
+      <w:pPr>
+        <w:rPr>
+          <w:rFonts w:ascii="Arial" w:hAnsi="Arial" w:cs="Arial"/>
+        </w:rPr>
+      </w:pPr>
+    </w:p>
+    <w:p>
+      <w:pPr>
+        <w:rPr>
+          <w:rFonts w:ascii="Arial" w:hAnsi="Arial" w:cs="Arial"/>
+        </w:rPr>
+      </w:pPr>
+      <w:r>
+        <w:rPr>
+          <w:rFonts w:ascii="Arial" w:hAnsi="Arial" w:cs="Arial"/>
+        </w:rPr>
+        <w:t xml:space="preserve">The addition of the </w:t>
+      </w:r>
+      <w:r>
+        <w:rPr>
+          <w:rFonts w:ascii="Arial" w:hAnsi="Arial" w:cs="Arial"/>
+        </w:rPr>
+        <w:t>pseudocode and test tables were also very refreshing and effective. As I’ve never written any pseudocode before, I was able to learn and begin writing pseudocode for the first time. Although it didn’t contribute to my overall code writing during the project, I can now begin my planning stage using pseudocode instead of direct coding in my next project, which could help me reduce any confusion that I might have in my algorithm. The test table was very effective in my test and debugging stage. Before test</w:t>
+      </w:r>
+      <w:r>
+        <w:rPr>
+          <w:rFonts w:ascii="Arial" w:hAnsi="Arial" w:cs="Arial"/>
+        </w:rPr>
+        <w:t>ing</w:t>
+      </w:r>
+      <w:r>
+        <w:rPr>
+          <w:rFonts w:ascii="Arial" w:hAnsi="Arial" w:cs="Arial"/>
+        </w:rPr>
+        <w:t xml:space="preserve">, I was </w:t>
+      </w:r>
+      <w:r>
+        <w:rPr>
+          <w:rFonts w:ascii="Arial" w:hAnsi="Arial" w:cs="Arial"/>
+        </w:rPr>
+        <w:t>confident</w:t>
+      </w:r>
+      <w:r>
+        <w:rPr>
+          <w:rFonts w:ascii="Arial" w:hAnsi="Arial" w:cs="Arial"/>
+        </w:rPr>
+        <w:t xml:space="preserve"> that I have created a bug free application. However, I was met with various hidden and underlying errors and bugs when I tried testing it with different and unorthodox inputs. This allowed me to resolve many bugs and potential errors that could’ve been prompted to the user, had I publicly released an untested code. This was a great learning opportunity for me</w:t>
+      </w:r>
+      <w:r>
+        <w:rPr>
+          <w:rFonts w:ascii="Arial" w:hAnsi="Arial" w:cs="Arial"/>
+        </w:rPr>
+        <w:t>, as I will begin</w:t>
+      </w:r>
+      <w:r>
+        <w:rPr>
+          <w:rFonts w:ascii="Arial" w:hAnsi="Arial" w:cs="Arial"/>
+        </w:rPr>
+        <w:t xml:space="preserve"> to </w:t>
+      </w:r>
+      <w:r>
+        <w:rPr>
+          <w:rFonts w:ascii="Arial" w:hAnsi="Arial" w:cs="Arial"/>
+        </w:rPr>
+        <w:t xml:space="preserve">incorporate a test table in my future projects </w:t>
+      </w:r>
+      <w:proofErr w:type="gramStart"/>
+      <w:r>
+        <w:rPr>
+          <w:rFonts w:ascii="Arial" w:hAnsi="Arial" w:cs="Arial"/>
+        </w:rPr>
+        <w:t>in order to</w:t>
+      </w:r>
+      <w:proofErr w:type="gramEnd"/>
+      <w:r>
+        <w:rPr>
+          <w:rFonts w:ascii="Arial" w:hAnsi="Arial" w:cs="Arial"/>
+        </w:rPr>
+        <w:t xml:space="preserve"> achieve a bug-free application.</w:t>
+      </w:r>
+    </w:p>
+    <w:p>
+      <w:pPr>
+        <w:rPr>
+          <w:rFonts w:ascii="Arial" w:hAnsi="Arial" w:cs="Arial"/>
+        </w:rPr>
+      </w:pPr>
+    </w:p>
+    <w:p>
+      <w:pPr>
+        <w:rPr>
+          <w:rFonts w:ascii="Arial" w:hAnsi="Arial" w:cs="Arial"/>
+        </w:rPr>
+      </w:pPr>
+      <w:r>
+        <w:rPr>
+          <w:rFonts w:ascii="Arial" w:hAnsi="Arial" w:cs="Arial"/>
+        </w:rPr>
+        <w:t>My proficiency and skill in Python</w:t>
+      </w:r>
+      <w:r>
+        <w:rPr>
+          <w:rFonts w:ascii="Arial" w:hAnsi="Arial" w:cs="Arial"/>
+        </w:rPr>
+        <w:t xml:space="preserve"> and designing GUIs, particularly with </w:t>
+      </w:r>
+      <w:proofErr w:type="spellStart"/>
+      <w:r>
+        <w:rPr>
+          <w:rFonts w:ascii="Arial" w:hAnsi="Arial" w:cs="Arial"/>
+        </w:rPr>
+        <w:t>Gooeypie</w:t>
+      </w:r>
+      <w:proofErr w:type="spellEnd"/>
+      <w:r>
+        <w:rPr>
+          <w:rFonts w:ascii="Arial" w:hAnsi="Arial" w:cs="Arial"/>
+        </w:rPr>
+        <w:t>,</w:t>
+      </w:r>
+      <w:r>
+        <w:rPr>
+          <w:rFonts w:ascii="Arial" w:hAnsi="Arial" w:cs="Arial"/>
+        </w:rPr>
+        <w:t xml:space="preserve"> have advanced and developed considerably through </w:t>
+      </w:r>
+      <w:r>
+        <w:rPr>
+          <w:rFonts w:ascii="Arial" w:hAnsi="Arial" w:cs="Arial"/>
+        </w:rPr>
+        <w:t xml:space="preserve">this </w:t>
+      </w:r>
+      <w:r>
+        <w:rPr>
+          <w:rFonts w:ascii="Arial" w:hAnsi="Arial" w:cs="Arial"/>
+        </w:rPr>
+        <w:t xml:space="preserve">project. </w:t>
+      </w:r>
+      <w:r>
+        <w:rPr>
+          <w:rFonts w:ascii="Arial" w:hAnsi="Arial" w:cs="Arial"/>
+        </w:rPr>
+        <w:t xml:space="preserve">I have mastered complex </w:t>
+      </w:r>
+      <w:proofErr w:type="spellStart"/>
+      <w:r>
+        <w:rPr>
+          <w:rFonts w:ascii="Arial" w:hAnsi="Arial" w:cs="Arial"/>
+        </w:rPr>
+        <w:t>algorithmtic</w:t>
+      </w:r>
+      <w:proofErr w:type="spellEnd"/>
+      <w:r>
+        <w:rPr>
+          <w:rFonts w:ascii="Arial" w:hAnsi="Arial" w:cs="Arial"/>
+        </w:rPr>
+        <w:t xml:space="preserve"> structures, as well as incorporating code into a front-end web application. </w:t>
+      </w:r>
+      <w:r>
+        <w:rPr>
+          <w:rFonts w:ascii="Arial" w:hAnsi="Arial" w:cs="Arial"/>
+        </w:rPr>
+        <w:t xml:space="preserve">With </w:t>
+      </w:r>
+      <w:r>
+        <w:rPr>
+          <w:rFonts w:ascii="Arial" w:hAnsi="Arial" w:cs="Arial"/>
+        </w:rPr>
+        <w:t>my new</w:t>
+      </w:r>
+      <w:r>
+        <w:rPr>
+          <w:rFonts w:ascii="Arial" w:hAnsi="Arial" w:cs="Arial"/>
+        </w:rPr>
+        <w:t xml:space="preserve"> understanding of </w:t>
+      </w:r>
+      <w:r>
+        <w:rPr>
+          <w:rFonts w:ascii="Arial" w:hAnsi="Arial" w:cs="Arial"/>
+        </w:rPr>
+        <w:t>user-interface designs and the usage of functions</w:t>
+      </w:r>
+      <w:r>
+        <w:rPr>
+          <w:rFonts w:ascii="Arial" w:hAnsi="Arial" w:cs="Arial"/>
+        </w:rPr>
+        <w:t>, I am looking forward to exploring beyond the confines of a functional approach next term.</w:t>
+      </w:r>
+    </w:p>
+    <w:p>
+      <w:pPr>
+        <w:rPr>
+          <w:rFonts w:ascii="Arial" w:hAnsi="Arial" w:cs="Arial"/>
+          <w:lang w:val="en-AU" w:eastAsia="en-US"/>
         </w:rPr>
       </w:pPr>
     </w:p>
     <w:sectPr>
-      <w:headerReference w:type="even" r:id="rId26"/>
-      <w:headerReference w:type="default" r:id="rId27"/>
-      <w:footerReference w:type="even" r:id="rId28"/>
-      <w:footerReference w:type="default" r:id="rId29"/>
-      <w:headerReference w:type="first" r:id="rId30"/>
-      <w:footerReference w:type="first" r:id="rId31"/>
+      <w:headerReference w:type="even" r:id="rId32"/>
+      <w:headerReference w:type="default" r:id="rId33"/>
+      <w:footerReference w:type="even" r:id="rId34"/>
+      <w:footerReference w:type="default" r:id="rId35"/>
+      <w:headerReference w:type="first" r:id="rId36"/>
+      <w:footerReference w:type="first" r:id="rId37"/>
       <w:pgSz w:w="11910" w:h="16850"/>
       <w:pgMar w:top="500" w:right="1135" w:bottom="700" w:left="1120" w:header="0" w:footer="485" w:gutter="0"/>
       <w:cols w:space="720"/>
@@ -6895,11 +7850,11 @@
         <w:color w:val="002664"/>
       </w:rPr>
     </w:pPr>
-    <w:bookmarkStart w:id="8" w:name="_Hlk98232889"/>
-    <w:bookmarkStart w:id="9" w:name="_Hlk98232890"/>
+    <w:bookmarkStart w:id="15" w:name="_Hlk98232889"/>
+    <w:bookmarkStart w:id="16" w:name="_Hlk98232890"/>
   </w:p>
-  <w:bookmarkEnd w:id="8"/>
-  <w:bookmarkEnd w:id="9"/>
+  <w:bookmarkEnd w:id="15"/>
+  <w:bookmarkEnd w:id="16"/>
   <w:p>
     <w:pPr>
       <w:pStyle w:val="Organisationname"/>
@@ -22660,10 +23615,16 @@
 </file>
 
 <file path=customXml/item1.xml><?xml version="1.0" encoding="utf-8"?>
+<p:properties xmlns:p="http://schemas.microsoft.com/office/2006/metadata/properties" xmlns:xsi="http://www.w3.org/2001/XMLSchema-instance" xmlns:pc="http://schemas.microsoft.com/office/infopath/2007/PartnerControls">
+  <documentManagement/>
+</p:properties>
+</file>
+
+<file path=customXml/item2.xml><?xml version="1.0" encoding="utf-8"?>
 <b:Sources xmlns:b="http://schemas.openxmlformats.org/officeDocument/2006/bibliography" xmlns="http://schemas.openxmlformats.org/officeDocument/2006/bibliography" SelectedStyle="/APASixthEditionOfficeOnline.xsl" StyleName="APA" Version="6"/>
 </file>
 
-<file path=customXml/item2.xml><?xml version="1.0" encoding="utf-8"?>
+<file path=customXml/item3.xml><?xml version="1.0" encoding="utf-8"?>
 <ct:contentTypeSchema xmlns:ct="http://schemas.microsoft.com/office/2006/metadata/contentType" xmlns:ma="http://schemas.microsoft.com/office/2006/metadata/properties/metaAttributes" ct:_="" ma:_="" ma:contentTypeName="Document" ma:contentTypeID="0x010100C9884658AA63B945ADCDDDD85B9334BA" ma:contentTypeVersion="6" ma:contentTypeDescription="Create a new document." ma:contentTypeScope="" ma:versionID="625e771998142f3c84749c5406d1c809">
   <xsd:schema xmlns:xsd="http://www.w3.org/2001/XMLSchema" xmlns:xs="http://www.w3.org/2001/XMLSchema" xmlns:p="http://schemas.microsoft.com/office/2006/metadata/properties" xmlns:ns2="6d675145-75b6-4d71-a4df-59b092cf21b4" xmlns:ns3="13fcc74b-f3f5-414f-a3fa-01e0cc5d5a4e" targetNamespace="http://schemas.microsoft.com/office/2006/metadata/properties" ma:root="true" ma:fieldsID="f06820965ec2c20f655f76beeb269ec1" ns2:_="" ns3:_="">
     <xsd:import namespace="6d675145-75b6-4d71-a4df-59b092cf21b4"/>
@@ -22842,7 +23803,7 @@
 </ct:contentTypeSchema>
 </file>
 
-<file path=customXml/item3.xml><?xml version="1.0" encoding="utf-8"?>
+<file path=customXml/item4.xml><?xml version="1.0" encoding="utf-8"?>
 <?mso-contentType ?>
 <FormTemplates xmlns="http://schemas.microsoft.com/sharepoint/v3/contenttype/forms">
   <Display>DocumentLibraryForm</Display>
@@ -22851,13 +23812,16 @@
 </FormTemplates>
 </file>
 
-<file path=customXml/item4.xml><?xml version="1.0" encoding="utf-8"?>
-<p:properties xmlns:p="http://schemas.microsoft.com/office/2006/metadata/properties" xmlns:xsi="http://www.w3.org/2001/XMLSchema-instance" xmlns:pc="http://schemas.microsoft.com/office/infopath/2007/PartnerControls">
-  <documentManagement/>
-</p:properties>
+<file path=customXml/itemProps1.xml><?xml version="1.0" encoding="utf-8"?>
+<ds:datastoreItem xmlns:ds="http://schemas.openxmlformats.org/officeDocument/2006/customXml" ds:itemID="{CFB99BA0-7FF1-4A95-AAC5-6BB757ECFCB2}">
+  <ds:schemaRefs>
+    <ds:schemaRef ds:uri="http://schemas.microsoft.com/office/2006/metadata/properties"/>
+    <ds:schemaRef ds:uri="http://schemas.microsoft.com/office/infopath/2007/PartnerControls"/>
+  </ds:schemaRefs>
+</ds:datastoreItem>
 </file>
 
-<file path=customXml/itemProps1.xml><?xml version="1.0" encoding="utf-8"?>
+<file path=customXml/itemProps2.xml><?xml version="1.0" encoding="utf-8"?>
 <ds:datastoreItem xmlns:ds="http://schemas.openxmlformats.org/officeDocument/2006/customXml" ds:itemID="{C3CF9FD0-2FD1-C344-B316-7404713E3150}">
   <ds:schemaRefs>
     <ds:schemaRef ds:uri="http://schemas.openxmlformats.org/officeDocument/2006/bibliography"/>
@@ -22865,7 +23829,7 @@
 </ds:datastoreItem>
 </file>
 
-<file path=customXml/itemProps2.xml><?xml version="1.0" encoding="utf-8"?>
+<file path=customXml/itemProps3.xml><?xml version="1.0" encoding="utf-8"?>
 <ds:datastoreItem xmlns:ds="http://schemas.openxmlformats.org/officeDocument/2006/customXml" ds:itemID="{ECB8B960-5806-4CAF-B323-28B11D3328D3}">
   <ds:schemaRefs>
     <ds:schemaRef ds:uri="http://schemas.microsoft.com/office/2006/metadata/contentType"/>
@@ -22884,19 +23848,10 @@
 </ds:datastoreItem>
 </file>
 
-<file path=customXml/itemProps3.xml><?xml version="1.0" encoding="utf-8"?>
+<file path=customXml/itemProps4.xml><?xml version="1.0" encoding="utf-8"?>
 <ds:datastoreItem xmlns:ds="http://schemas.openxmlformats.org/officeDocument/2006/customXml" ds:itemID="{218FAFB2-64F2-42A3-A245-5EF09DCD8849}">
   <ds:schemaRefs>
     <ds:schemaRef ds:uri="http://schemas.microsoft.com/sharepoint/v3/contenttype/forms"/>
   </ds:schemaRefs>
 </ds:datastoreItem>
-</file>
-
-<file path=customXml/itemProps4.xml><?xml version="1.0" encoding="utf-8"?>
-<ds:datastoreItem xmlns:ds="http://schemas.openxmlformats.org/officeDocument/2006/customXml" ds:itemID="{CFB99BA0-7FF1-4A95-AAC5-6BB757ECFCB2}">
-  <ds:schemaRefs>
-    <ds:schemaRef ds:uri="http://schemas.microsoft.com/office/2006/metadata/properties"/>
-    <ds:schemaRef ds:uri="http://schemas.microsoft.com/office/infopath/2007/PartnerControls"/>
-  </ds:schemaRefs>
-</ds:datastoreItem>
 </file>
</xml_diff>